<commit_message>
Done with chat section
</commit_message>
<xml_diff>
--- a/notes.docx
+++ b/notes.docx
@@ -162,8 +162,6 @@
         </w:rPr>
         <w:t>yarn add react-timeago</w:t>
       </w:r>
-      <w:bookmarkStart w:id="0" w:name="_GoBack"/>
-      <w:bookmarkEnd w:id="0"/>
     </w:p>
     <w:p>
       <w:pPr>
@@ -6898,563 +6896,2639 @@
           <w:szCs w:val="28"/>
         </w:rPr>
       </w:pPr>
-    </w:p>
-    <w:p>
-      <w:pPr>
+      <w:r>
         <w:rPr>
           <w:rFonts w:ascii="Times New Roman" w:hAnsi="Times New Roman" w:cs="Times New Roman"/>
           <w:sz w:val="28"/>
           <w:szCs w:val="28"/>
         </w:rPr>
-      </w:pPr>
-      <w:r>
+        <w:t>Updating Data in firebase firestore using set:</w:t>
+      </w:r>
+    </w:p>
+    <w:p>
+      <w:pPr>
+        <w:rPr>
+          <w:rFonts w:ascii="Times New Roman" w:hAnsi="Times New Roman" w:cs="Times New Roman"/>
+        </w:rPr>
+      </w:pPr>
+      <w:r>
+        <w:rPr>
+          <w:rFonts w:ascii="Times New Roman" w:hAnsi="Times New Roman" w:cs="Times New Roman"/>
+        </w:rPr>
+        <w:t>Merge:true is used to merge update with all data that was their, it will not over write any other data</w:t>
+      </w:r>
+      <w:bookmarkStart w:id="0" w:name="_GoBack"/>
+      <w:bookmarkEnd w:id="0"/>
+    </w:p>
+    <w:p>
+      <w:pPr>
+        <w:shd w:val="clear" w:color="auto" w:fill="1E1E1E"/>
+        <w:spacing w:after="0" w:line="285" w:lineRule="atLeast"/>
+        <w:rPr>
+          <w:rFonts w:ascii="Consolas" w:eastAsia="Times New Roman" w:hAnsi="Consolas" w:cs="Times New Roman"/>
+          <w:color w:val="D4D4D4"/>
+          <w:sz w:val="21"/>
+          <w:szCs w:val="21"/>
+        </w:rPr>
+      </w:pPr>
+      <w:r>
+        <w:rPr>
+          <w:rFonts w:ascii="Consolas" w:eastAsia="Times New Roman" w:hAnsi="Consolas" w:cs="Times New Roman"/>
+          <w:color w:val="C586C0"/>
+          <w:sz w:val="21"/>
+          <w:szCs w:val="21"/>
+        </w:rPr>
+        <w:t>import</w:t>
+      </w:r>
+      <w:r>
+        <w:rPr>
+          <w:rFonts w:ascii="Consolas" w:eastAsia="Times New Roman" w:hAnsi="Consolas" w:cs="Times New Roman"/>
+          <w:color w:val="D4D4D4"/>
+          <w:sz w:val="21"/>
+          <w:szCs w:val="21"/>
+        </w:rPr>
+        <w:t xml:space="preserve"> { </w:t>
+      </w:r>
+      <w:r>
+        <w:rPr>
+          <w:rFonts w:ascii="Consolas" w:eastAsia="Times New Roman" w:hAnsi="Consolas" w:cs="Times New Roman"/>
+          <w:color w:val="9CDCFE"/>
+          <w:sz w:val="21"/>
+          <w:szCs w:val="21"/>
+        </w:rPr>
+        <w:t>Avatar</w:t>
+      </w:r>
+      <w:r>
+        <w:rPr>
+          <w:rFonts w:ascii="Consolas" w:eastAsia="Times New Roman" w:hAnsi="Consolas" w:cs="Times New Roman"/>
+          <w:color w:val="D4D4D4"/>
+          <w:sz w:val="21"/>
+          <w:szCs w:val="21"/>
+        </w:rPr>
+        <w:t xml:space="preserve"> } </w:t>
+      </w:r>
+      <w:r>
+        <w:rPr>
+          <w:rFonts w:ascii="Consolas" w:eastAsia="Times New Roman" w:hAnsi="Consolas" w:cs="Times New Roman"/>
+          <w:color w:val="C586C0"/>
+          <w:sz w:val="21"/>
+          <w:szCs w:val="21"/>
+        </w:rPr>
+        <w:t>from</w:t>
+      </w:r>
+      <w:r>
+        <w:rPr>
+          <w:rFonts w:ascii="Consolas" w:eastAsia="Times New Roman" w:hAnsi="Consolas" w:cs="Times New Roman"/>
+          <w:color w:val="D4D4D4"/>
+          <w:sz w:val="21"/>
+          <w:szCs w:val="21"/>
+        </w:rPr>
+        <w:t xml:space="preserve"> </w:t>
+      </w:r>
+      <w:r>
+        <w:rPr>
+          <w:rFonts w:ascii="Consolas" w:eastAsia="Times New Roman" w:hAnsi="Consolas" w:cs="Times New Roman"/>
+          <w:color w:val="CE9178"/>
+          <w:sz w:val="21"/>
+          <w:szCs w:val="21"/>
+        </w:rPr>
+        <w:t>'@material-ui/core'</w:t>
+      </w:r>
+    </w:p>
+    <w:p>
+      <w:pPr>
+        <w:shd w:val="clear" w:color="auto" w:fill="1E1E1E"/>
+        <w:spacing w:after="0" w:line="285" w:lineRule="atLeast"/>
+        <w:rPr>
+          <w:rFonts w:ascii="Consolas" w:eastAsia="Times New Roman" w:hAnsi="Consolas" w:cs="Times New Roman"/>
+          <w:color w:val="D4D4D4"/>
+          <w:sz w:val="21"/>
+          <w:szCs w:val="21"/>
+        </w:rPr>
+      </w:pPr>
+      <w:r>
+        <w:rPr>
+          <w:rFonts w:ascii="Consolas" w:eastAsia="Times New Roman" w:hAnsi="Consolas" w:cs="Times New Roman"/>
+          <w:color w:val="C586C0"/>
+          <w:sz w:val="21"/>
+          <w:szCs w:val="21"/>
+        </w:rPr>
+        <w:t>import</w:t>
+      </w:r>
+      <w:r>
+        <w:rPr>
+          <w:rFonts w:ascii="Consolas" w:eastAsia="Times New Roman" w:hAnsi="Consolas" w:cs="Times New Roman"/>
+          <w:color w:val="D4D4D4"/>
+          <w:sz w:val="21"/>
+          <w:szCs w:val="21"/>
+        </w:rPr>
+        <w:t xml:space="preserve"> { </w:t>
+      </w:r>
+      <w:r>
+        <w:rPr>
+          <w:rFonts w:ascii="Consolas" w:eastAsia="Times New Roman" w:hAnsi="Consolas" w:cs="Times New Roman"/>
+          <w:color w:val="9CDCFE"/>
+          <w:sz w:val="21"/>
+          <w:szCs w:val="21"/>
+        </w:rPr>
+        <w:t>StopRounded</w:t>
+      </w:r>
+      <w:r>
+        <w:rPr>
+          <w:rFonts w:ascii="Consolas" w:eastAsia="Times New Roman" w:hAnsi="Consolas" w:cs="Times New Roman"/>
+          <w:color w:val="D4D4D4"/>
+          <w:sz w:val="21"/>
+          <w:szCs w:val="21"/>
+        </w:rPr>
+        <w:t xml:space="preserve"> } </w:t>
+      </w:r>
+      <w:r>
+        <w:rPr>
+          <w:rFonts w:ascii="Consolas" w:eastAsia="Times New Roman" w:hAnsi="Consolas" w:cs="Times New Roman"/>
+          <w:color w:val="C586C0"/>
+          <w:sz w:val="21"/>
+          <w:szCs w:val="21"/>
+        </w:rPr>
+        <w:t>from</w:t>
+      </w:r>
+      <w:r>
+        <w:rPr>
+          <w:rFonts w:ascii="Consolas" w:eastAsia="Times New Roman" w:hAnsi="Consolas" w:cs="Times New Roman"/>
+          <w:color w:val="D4D4D4"/>
+          <w:sz w:val="21"/>
+          <w:szCs w:val="21"/>
+        </w:rPr>
+        <w:t xml:space="preserve"> </w:t>
+      </w:r>
+      <w:r>
+        <w:rPr>
+          <w:rFonts w:ascii="Consolas" w:eastAsia="Times New Roman" w:hAnsi="Consolas" w:cs="Times New Roman"/>
+          <w:color w:val="CE9178"/>
+          <w:sz w:val="21"/>
+          <w:szCs w:val="21"/>
+        </w:rPr>
+        <w:t>'@material-ui/icons'</w:t>
+      </w:r>
+    </w:p>
+    <w:p>
+      <w:pPr>
+        <w:shd w:val="clear" w:color="auto" w:fill="1E1E1E"/>
+        <w:spacing w:after="0" w:line="285" w:lineRule="atLeast"/>
+        <w:rPr>
+          <w:rFonts w:ascii="Consolas" w:eastAsia="Times New Roman" w:hAnsi="Consolas" w:cs="Times New Roman"/>
+          <w:color w:val="D4D4D4"/>
+          <w:sz w:val="21"/>
+          <w:szCs w:val="21"/>
+        </w:rPr>
+      </w:pPr>
+      <w:r>
+        <w:rPr>
+          <w:rFonts w:ascii="Consolas" w:eastAsia="Times New Roman" w:hAnsi="Consolas" w:cs="Times New Roman"/>
+          <w:color w:val="C586C0"/>
+          <w:sz w:val="21"/>
+          <w:szCs w:val="21"/>
+        </w:rPr>
+        <w:t>import</w:t>
+      </w:r>
+      <w:r>
+        <w:rPr>
+          <w:rFonts w:ascii="Consolas" w:eastAsia="Times New Roman" w:hAnsi="Consolas" w:cs="Times New Roman"/>
+          <w:color w:val="D4D4D4"/>
+          <w:sz w:val="21"/>
+          <w:szCs w:val="21"/>
+        </w:rPr>
+        <w:t xml:space="preserve"> { </w:t>
+      </w:r>
+      <w:r>
+        <w:rPr>
+          <w:rFonts w:ascii="Consolas" w:eastAsia="Times New Roman" w:hAnsi="Consolas" w:cs="Times New Roman"/>
+          <w:color w:val="9CDCFE"/>
+          <w:sz w:val="21"/>
+          <w:szCs w:val="21"/>
+        </w:rPr>
+        <w:t>useDispatch</w:t>
+      </w:r>
+      <w:r>
+        <w:rPr>
+          <w:rFonts w:ascii="Consolas" w:eastAsia="Times New Roman" w:hAnsi="Consolas" w:cs="Times New Roman"/>
+          <w:color w:val="D4D4D4"/>
+          <w:sz w:val="21"/>
+          <w:szCs w:val="21"/>
+        </w:rPr>
+        <w:t xml:space="preserve">, </w:t>
+      </w:r>
+      <w:r>
+        <w:rPr>
+          <w:rFonts w:ascii="Consolas" w:eastAsia="Times New Roman" w:hAnsi="Consolas" w:cs="Times New Roman"/>
+          <w:color w:val="9CDCFE"/>
+          <w:sz w:val="21"/>
+          <w:szCs w:val="21"/>
+        </w:rPr>
+        <w:t>useSelector</w:t>
+      </w:r>
+      <w:r>
+        <w:rPr>
+          <w:rFonts w:ascii="Consolas" w:eastAsia="Times New Roman" w:hAnsi="Consolas" w:cs="Times New Roman"/>
+          <w:color w:val="D4D4D4"/>
+          <w:sz w:val="21"/>
+          <w:szCs w:val="21"/>
+        </w:rPr>
+        <w:t xml:space="preserve"> } </w:t>
+      </w:r>
+      <w:r>
+        <w:rPr>
+          <w:rFonts w:ascii="Consolas" w:eastAsia="Times New Roman" w:hAnsi="Consolas" w:cs="Times New Roman"/>
+          <w:color w:val="C586C0"/>
+          <w:sz w:val="21"/>
+          <w:szCs w:val="21"/>
+        </w:rPr>
+        <w:t>from</w:t>
+      </w:r>
+      <w:r>
+        <w:rPr>
+          <w:rFonts w:ascii="Consolas" w:eastAsia="Times New Roman" w:hAnsi="Consolas" w:cs="Times New Roman"/>
+          <w:color w:val="D4D4D4"/>
+          <w:sz w:val="21"/>
+          <w:szCs w:val="21"/>
+        </w:rPr>
+        <w:t xml:space="preserve"> </w:t>
+      </w:r>
+      <w:r>
+        <w:rPr>
+          <w:rFonts w:ascii="Consolas" w:eastAsia="Times New Roman" w:hAnsi="Consolas" w:cs="Times New Roman"/>
+          <w:color w:val="CE9178"/>
+          <w:sz w:val="21"/>
+          <w:szCs w:val="21"/>
+        </w:rPr>
+        <w:t>'react-redux'</w:t>
+      </w:r>
+    </w:p>
+    <w:p>
+      <w:pPr>
+        <w:shd w:val="clear" w:color="auto" w:fill="1E1E1E"/>
+        <w:spacing w:after="0" w:line="285" w:lineRule="atLeast"/>
+        <w:rPr>
+          <w:rFonts w:ascii="Consolas" w:eastAsia="Times New Roman" w:hAnsi="Consolas" w:cs="Times New Roman"/>
+          <w:color w:val="D4D4D4"/>
+          <w:sz w:val="21"/>
+          <w:szCs w:val="21"/>
+        </w:rPr>
+      </w:pPr>
+      <w:r>
+        <w:rPr>
+          <w:rFonts w:ascii="Consolas" w:eastAsia="Times New Roman" w:hAnsi="Consolas" w:cs="Times New Roman"/>
+          <w:color w:val="C586C0"/>
+          <w:sz w:val="21"/>
+          <w:szCs w:val="21"/>
+        </w:rPr>
+        <w:t>import</w:t>
+      </w:r>
+      <w:r>
+        <w:rPr>
+          <w:rFonts w:ascii="Consolas" w:eastAsia="Times New Roman" w:hAnsi="Consolas" w:cs="Times New Roman"/>
+          <w:color w:val="D4D4D4"/>
+          <w:sz w:val="21"/>
+          <w:szCs w:val="21"/>
+        </w:rPr>
+        <w:t xml:space="preserve"> </w:t>
+      </w:r>
+      <w:r>
+        <w:rPr>
+          <w:rFonts w:ascii="Consolas" w:eastAsia="Times New Roman" w:hAnsi="Consolas" w:cs="Times New Roman"/>
+          <w:color w:val="9CDCFE"/>
+          <w:sz w:val="21"/>
+          <w:szCs w:val="21"/>
+        </w:rPr>
+        <w:t>ReactTimeago</w:t>
+      </w:r>
+      <w:r>
+        <w:rPr>
+          <w:rFonts w:ascii="Consolas" w:eastAsia="Times New Roman" w:hAnsi="Consolas" w:cs="Times New Roman"/>
+          <w:color w:val="D4D4D4"/>
+          <w:sz w:val="21"/>
+          <w:szCs w:val="21"/>
+        </w:rPr>
+        <w:t xml:space="preserve"> </w:t>
+      </w:r>
+      <w:r>
+        <w:rPr>
+          <w:rFonts w:ascii="Consolas" w:eastAsia="Times New Roman" w:hAnsi="Consolas" w:cs="Times New Roman"/>
+          <w:color w:val="C586C0"/>
+          <w:sz w:val="21"/>
+          <w:szCs w:val="21"/>
+        </w:rPr>
+        <w:t>from</w:t>
+      </w:r>
+      <w:r>
+        <w:rPr>
+          <w:rFonts w:ascii="Consolas" w:eastAsia="Times New Roman" w:hAnsi="Consolas" w:cs="Times New Roman"/>
+          <w:color w:val="D4D4D4"/>
+          <w:sz w:val="21"/>
+          <w:szCs w:val="21"/>
+        </w:rPr>
+        <w:t xml:space="preserve"> </w:t>
+      </w:r>
+      <w:r>
+        <w:rPr>
+          <w:rFonts w:ascii="Consolas" w:eastAsia="Times New Roman" w:hAnsi="Consolas" w:cs="Times New Roman"/>
+          <w:color w:val="CE9178"/>
+          <w:sz w:val="21"/>
+          <w:szCs w:val="21"/>
+        </w:rPr>
+        <w:t>'react-timeago'</w:t>
+      </w:r>
+    </w:p>
+    <w:p>
+      <w:pPr>
+        <w:shd w:val="clear" w:color="auto" w:fill="1E1E1E"/>
+        <w:spacing w:after="0" w:line="285" w:lineRule="atLeast"/>
+        <w:rPr>
+          <w:rFonts w:ascii="Consolas" w:eastAsia="Times New Roman" w:hAnsi="Consolas" w:cs="Times New Roman"/>
+          <w:color w:val="D4D4D4"/>
+          <w:sz w:val="21"/>
+          <w:szCs w:val="21"/>
+        </w:rPr>
+      </w:pPr>
+      <w:r>
+        <w:rPr>
+          <w:rFonts w:ascii="Consolas" w:eastAsia="Times New Roman" w:hAnsi="Consolas" w:cs="Times New Roman"/>
+          <w:color w:val="C586C0"/>
+          <w:sz w:val="21"/>
+          <w:szCs w:val="21"/>
+        </w:rPr>
+        <w:t>import</w:t>
+      </w:r>
+      <w:r>
+        <w:rPr>
+          <w:rFonts w:ascii="Consolas" w:eastAsia="Times New Roman" w:hAnsi="Consolas" w:cs="Times New Roman"/>
+          <w:color w:val="D4D4D4"/>
+          <w:sz w:val="21"/>
+          <w:szCs w:val="21"/>
+        </w:rPr>
+        <w:t xml:space="preserve"> { </w:t>
+      </w:r>
+      <w:r>
+        <w:rPr>
+          <w:rFonts w:ascii="Consolas" w:eastAsia="Times New Roman" w:hAnsi="Consolas" w:cs="Times New Roman"/>
+          <w:color w:val="9CDCFE"/>
+          <w:sz w:val="21"/>
+          <w:szCs w:val="21"/>
+        </w:rPr>
+        <w:t>selectImage</w:t>
+      </w:r>
+      <w:r>
+        <w:rPr>
+          <w:rFonts w:ascii="Consolas" w:eastAsia="Times New Roman" w:hAnsi="Consolas" w:cs="Times New Roman"/>
+          <w:color w:val="D4D4D4"/>
+          <w:sz w:val="21"/>
+          <w:szCs w:val="21"/>
+        </w:rPr>
+        <w:t xml:space="preserve"> } </w:t>
+      </w:r>
+      <w:r>
+        <w:rPr>
+          <w:rFonts w:ascii="Consolas" w:eastAsia="Times New Roman" w:hAnsi="Consolas" w:cs="Times New Roman"/>
+          <w:color w:val="C586C0"/>
+          <w:sz w:val="21"/>
+          <w:szCs w:val="21"/>
+        </w:rPr>
+        <w:t>from</w:t>
+      </w:r>
+      <w:r>
+        <w:rPr>
+          <w:rFonts w:ascii="Consolas" w:eastAsia="Times New Roman" w:hAnsi="Consolas" w:cs="Times New Roman"/>
+          <w:color w:val="D4D4D4"/>
+          <w:sz w:val="21"/>
+          <w:szCs w:val="21"/>
+        </w:rPr>
+        <w:t xml:space="preserve"> </w:t>
+      </w:r>
+      <w:r>
+        <w:rPr>
+          <w:rFonts w:ascii="Consolas" w:eastAsia="Times New Roman" w:hAnsi="Consolas" w:cs="Times New Roman"/>
+          <w:color w:val="CE9178"/>
+          <w:sz w:val="21"/>
+          <w:szCs w:val="21"/>
+        </w:rPr>
+        <w:t>'../../../features/appSlice'</w:t>
+      </w:r>
+    </w:p>
+    <w:p>
+      <w:pPr>
+        <w:shd w:val="clear" w:color="auto" w:fill="1E1E1E"/>
+        <w:spacing w:after="0" w:line="285" w:lineRule="atLeast"/>
+        <w:rPr>
+          <w:rFonts w:ascii="Consolas" w:eastAsia="Times New Roman" w:hAnsi="Consolas" w:cs="Times New Roman"/>
+          <w:color w:val="D4D4D4"/>
+          <w:sz w:val="21"/>
+          <w:szCs w:val="21"/>
+        </w:rPr>
+      </w:pPr>
+      <w:r>
+        <w:rPr>
+          <w:rFonts w:ascii="Consolas" w:eastAsia="Times New Roman" w:hAnsi="Consolas" w:cs="Times New Roman"/>
+          <w:color w:val="C586C0"/>
+          <w:sz w:val="21"/>
+          <w:szCs w:val="21"/>
+        </w:rPr>
+        <w:t>import</w:t>
+      </w:r>
+      <w:r>
+        <w:rPr>
+          <w:rFonts w:ascii="Consolas" w:eastAsia="Times New Roman" w:hAnsi="Consolas" w:cs="Times New Roman"/>
+          <w:color w:val="D4D4D4"/>
+          <w:sz w:val="21"/>
+          <w:szCs w:val="21"/>
+        </w:rPr>
+        <w:t xml:space="preserve"> </w:t>
+      </w:r>
+      <w:r>
+        <w:rPr>
+          <w:rFonts w:ascii="Consolas" w:eastAsia="Times New Roman" w:hAnsi="Consolas" w:cs="Times New Roman"/>
+          <w:color w:val="CE9178"/>
+          <w:sz w:val="21"/>
+          <w:szCs w:val="21"/>
+        </w:rPr>
+        <w:t>'./Chat.css'</w:t>
+      </w:r>
+    </w:p>
+    <w:p>
+      <w:pPr>
+        <w:shd w:val="clear" w:color="auto" w:fill="1E1E1E"/>
+        <w:spacing w:after="0" w:line="285" w:lineRule="atLeast"/>
+        <w:rPr>
+          <w:rFonts w:ascii="Consolas" w:eastAsia="Times New Roman" w:hAnsi="Consolas" w:cs="Times New Roman"/>
+          <w:color w:val="D4D4D4"/>
+          <w:sz w:val="21"/>
+          <w:szCs w:val="21"/>
+        </w:rPr>
+      </w:pPr>
+      <w:r>
+        <w:rPr>
+          <w:rFonts w:ascii="Consolas" w:eastAsia="Times New Roman" w:hAnsi="Consolas" w:cs="Times New Roman"/>
+          <w:color w:val="C586C0"/>
+          <w:sz w:val="21"/>
+          <w:szCs w:val="21"/>
+        </w:rPr>
+        <w:t>import</w:t>
+      </w:r>
+      <w:r>
+        <w:rPr>
+          <w:rFonts w:ascii="Consolas" w:eastAsia="Times New Roman" w:hAnsi="Consolas" w:cs="Times New Roman"/>
+          <w:color w:val="D4D4D4"/>
+          <w:sz w:val="21"/>
+          <w:szCs w:val="21"/>
+        </w:rPr>
+        <w:t xml:space="preserve"> </w:t>
+      </w:r>
+      <w:r>
+        <w:rPr>
+          <w:rFonts w:ascii="Consolas" w:eastAsia="Times New Roman" w:hAnsi="Consolas" w:cs="Times New Roman"/>
+          <w:color w:val="9CDCFE"/>
+          <w:sz w:val="21"/>
+          <w:szCs w:val="21"/>
+        </w:rPr>
+        <w:t>db</w:t>
+      </w:r>
+      <w:r>
+        <w:rPr>
+          <w:rFonts w:ascii="Consolas" w:eastAsia="Times New Roman" w:hAnsi="Consolas" w:cs="Times New Roman"/>
+          <w:color w:val="D4D4D4"/>
+          <w:sz w:val="21"/>
+          <w:szCs w:val="21"/>
+        </w:rPr>
+        <w:t xml:space="preserve"> </w:t>
+      </w:r>
+      <w:r>
+        <w:rPr>
+          <w:rFonts w:ascii="Consolas" w:eastAsia="Times New Roman" w:hAnsi="Consolas" w:cs="Times New Roman"/>
+          <w:color w:val="C586C0"/>
+          <w:sz w:val="21"/>
+          <w:szCs w:val="21"/>
+        </w:rPr>
+        <w:t>from</w:t>
+      </w:r>
+      <w:r>
+        <w:rPr>
+          <w:rFonts w:ascii="Consolas" w:eastAsia="Times New Roman" w:hAnsi="Consolas" w:cs="Times New Roman"/>
+          <w:color w:val="D4D4D4"/>
+          <w:sz w:val="21"/>
+          <w:szCs w:val="21"/>
+        </w:rPr>
+        <w:t xml:space="preserve"> </w:t>
+      </w:r>
+      <w:r>
+        <w:rPr>
+          <w:rFonts w:ascii="Consolas" w:eastAsia="Times New Roman" w:hAnsi="Consolas" w:cs="Times New Roman"/>
+          <w:color w:val="CE9178"/>
+          <w:sz w:val="21"/>
+          <w:szCs w:val="21"/>
+        </w:rPr>
+        <w:t>'../../../firebase'</w:t>
+      </w:r>
+    </w:p>
+    <w:p>
+      <w:pPr>
+        <w:shd w:val="clear" w:color="auto" w:fill="1E1E1E"/>
+        <w:spacing w:after="0" w:line="285" w:lineRule="atLeast"/>
+        <w:rPr>
+          <w:rFonts w:ascii="Consolas" w:eastAsia="Times New Roman" w:hAnsi="Consolas" w:cs="Times New Roman"/>
+          <w:color w:val="D4D4D4"/>
+          <w:sz w:val="21"/>
+          <w:szCs w:val="21"/>
+        </w:rPr>
+      </w:pPr>
+      <w:r>
+        <w:rPr>
+          <w:rFonts w:ascii="Consolas" w:eastAsia="Times New Roman" w:hAnsi="Consolas" w:cs="Times New Roman"/>
+          <w:color w:val="C586C0"/>
+          <w:sz w:val="21"/>
+          <w:szCs w:val="21"/>
+        </w:rPr>
+        <w:t>import</w:t>
+      </w:r>
+      <w:r>
+        <w:rPr>
+          <w:rFonts w:ascii="Consolas" w:eastAsia="Times New Roman" w:hAnsi="Consolas" w:cs="Times New Roman"/>
+          <w:color w:val="D4D4D4"/>
+          <w:sz w:val="21"/>
+          <w:szCs w:val="21"/>
+        </w:rPr>
+        <w:t xml:space="preserve"> { </w:t>
+      </w:r>
+      <w:r>
+        <w:rPr>
+          <w:rFonts w:ascii="Consolas" w:eastAsia="Times New Roman" w:hAnsi="Consolas" w:cs="Times New Roman"/>
+          <w:color w:val="9CDCFE"/>
+          <w:sz w:val="21"/>
+          <w:szCs w:val="21"/>
+        </w:rPr>
+        <w:t>useHistory</w:t>
+      </w:r>
+      <w:r>
+        <w:rPr>
+          <w:rFonts w:ascii="Consolas" w:eastAsia="Times New Roman" w:hAnsi="Consolas" w:cs="Times New Roman"/>
+          <w:color w:val="D4D4D4"/>
+          <w:sz w:val="21"/>
+          <w:szCs w:val="21"/>
+        </w:rPr>
+        <w:t xml:space="preserve"> } </w:t>
+      </w:r>
+      <w:r>
+        <w:rPr>
+          <w:rFonts w:ascii="Consolas" w:eastAsia="Times New Roman" w:hAnsi="Consolas" w:cs="Times New Roman"/>
+          <w:color w:val="C586C0"/>
+          <w:sz w:val="21"/>
+          <w:szCs w:val="21"/>
+        </w:rPr>
+        <w:t>from</w:t>
+      </w:r>
+      <w:r>
+        <w:rPr>
+          <w:rFonts w:ascii="Consolas" w:eastAsia="Times New Roman" w:hAnsi="Consolas" w:cs="Times New Roman"/>
+          <w:color w:val="D4D4D4"/>
+          <w:sz w:val="21"/>
+          <w:szCs w:val="21"/>
+        </w:rPr>
+        <w:t xml:space="preserve"> </w:t>
+      </w:r>
+      <w:r>
+        <w:rPr>
+          <w:rFonts w:ascii="Consolas" w:eastAsia="Times New Roman" w:hAnsi="Consolas" w:cs="Times New Roman"/>
+          <w:color w:val="CE9178"/>
+          <w:sz w:val="21"/>
+          <w:szCs w:val="21"/>
+        </w:rPr>
+        <w:t>'react-router'</w:t>
+      </w:r>
+    </w:p>
+    <w:p>
+      <w:pPr>
+        <w:shd w:val="clear" w:color="auto" w:fill="1E1E1E"/>
+        <w:spacing w:after="240" w:line="285" w:lineRule="atLeast"/>
+        <w:rPr>
+          <w:rFonts w:ascii="Consolas" w:eastAsia="Times New Roman" w:hAnsi="Consolas" w:cs="Times New Roman"/>
+          <w:color w:val="D4D4D4"/>
+          <w:sz w:val="21"/>
+          <w:szCs w:val="21"/>
+        </w:rPr>
+      </w:pPr>
+    </w:p>
+    <w:p>
+      <w:pPr>
+        <w:shd w:val="clear" w:color="auto" w:fill="1E1E1E"/>
+        <w:spacing w:after="0" w:line="285" w:lineRule="atLeast"/>
+        <w:rPr>
+          <w:rFonts w:ascii="Consolas" w:eastAsia="Times New Roman" w:hAnsi="Consolas" w:cs="Times New Roman"/>
+          <w:color w:val="D4D4D4"/>
+          <w:sz w:val="21"/>
+          <w:szCs w:val="21"/>
+        </w:rPr>
+      </w:pPr>
+      <w:r>
+        <w:rPr>
+          <w:rFonts w:ascii="Consolas" w:eastAsia="Times New Roman" w:hAnsi="Consolas" w:cs="Times New Roman"/>
+          <w:color w:val="569CD6"/>
+          <w:sz w:val="21"/>
+          <w:szCs w:val="21"/>
+        </w:rPr>
+        <w:t>function</w:t>
+      </w:r>
+      <w:r>
+        <w:rPr>
+          <w:rFonts w:ascii="Consolas" w:eastAsia="Times New Roman" w:hAnsi="Consolas" w:cs="Times New Roman"/>
+          <w:color w:val="D4D4D4"/>
+          <w:sz w:val="21"/>
+          <w:szCs w:val="21"/>
+        </w:rPr>
+        <w:t xml:space="preserve"> </w:t>
+      </w:r>
+      <w:r>
+        <w:rPr>
+          <w:rFonts w:ascii="Consolas" w:eastAsia="Times New Roman" w:hAnsi="Consolas" w:cs="Times New Roman"/>
+          <w:color w:val="DCDCAA"/>
+          <w:sz w:val="21"/>
+          <w:szCs w:val="21"/>
+        </w:rPr>
+        <w:t>Chat</w:t>
+      </w:r>
+      <w:r>
+        <w:rPr>
+          <w:rFonts w:ascii="Consolas" w:eastAsia="Times New Roman" w:hAnsi="Consolas" w:cs="Times New Roman"/>
+          <w:color w:val="D4D4D4"/>
+          <w:sz w:val="21"/>
+          <w:szCs w:val="21"/>
+        </w:rPr>
+        <w:t xml:space="preserve">({ </w:t>
+      </w:r>
+      <w:r>
+        <w:rPr>
+          <w:rFonts w:ascii="Consolas" w:eastAsia="Times New Roman" w:hAnsi="Consolas" w:cs="Times New Roman"/>
+          <w:color w:val="9CDCFE"/>
+          <w:sz w:val="21"/>
+          <w:szCs w:val="21"/>
+        </w:rPr>
+        <w:t>id</w:t>
+      </w:r>
+      <w:r>
+        <w:rPr>
+          <w:rFonts w:ascii="Consolas" w:eastAsia="Times New Roman" w:hAnsi="Consolas" w:cs="Times New Roman"/>
+          <w:color w:val="D4D4D4"/>
+          <w:sz w:val="21"/>
+          <w:szCs w:val="21"/>
+        </w:rPr>
+        <w:t xml:space="preserve">, </w:t>
+      </w:r>
+      <w:r>
+        <w:rPr>
+          <w:rFonts w:ascii="Consolas" w:eastAsia="Times New Roman" w:hAnsi="Consolas" w:cs="Times New Roman"/>
+          <w:color w:val="9CDCFE"/>
+          <w:sz w:val="21"/>
+          <w:szCs w:val="21"/>
+        </w:rPr>
+        <w:t>username</w:t>
+      </w:r>
+      <w:r>
+        <w:rPr>
+          <w:rFonts w:ascii="Consolas" w:eastAsia="Times New Roman" w:hAnsi="Consolas" w:cs="Times New Roman"/>
+          <w:color w:val="D4D4D4"/>
+          <w:sz w:val="21"/>
+          <w:szCs w:val="21"/>
+        </w:rPr>
+        <w:t xml:space="preserve">, </w:t>
+      </w:r>
+      <w:r>
+        <w:rPr>
+          <w:rFonts w:ascii="Consolas" w:eastAsia="Times New Roman" w:hAnsi="Consolas" w:cs="Times New Roman"/>
+          <w:color w:val="9CDCFE"/>
+          <w:sz w:val="21"/>
+          <w:szCs w:val="21"/>
+        </w:rPr>
+        <w:t>timestamp</w:t>
+      </w:r>
+      <w:r>
+        <w:rPr>
+          <w:rFonts w:ascii="Consolas" w:eastAsia="Times New Roman" w:hAnsi="Consolas" w:cs="Times New Roman"/>
+          <w:color w:val="D4D4D4"/>
+          <w:sz w:val="21"/>
+          <w:szCs w:val="21"/>
+        </w:rPr>
+        <w:t xml:space="preserve">, </w:t>
+      </w:r>
+      <w:r>
+        <w:rPr>
+          <w:rFonts w:ascii="Consolas" w:eastAsia="Times New Roman" w:hAnsi="Consolas" w:cs="Times New Roman"/>
+          <w:color w:val="9CDCFE"/>
+          <w:sz w:val="21"/>
+          <w:szCs w:val="21"/>
+        </w:rPr>
+        <w:t>read</w:t>
+      </w:r>
+      <w:r>
+        <w:rPr>
+          <w:rFonts w:ascii="Consolas" w:eastAsia="Times New Roman" w:hAnsi="Consolas" w:cs="Times New Roman"/>
+          <w:color w:val="D4D4D4"/>
+          <w:sz w:val="21"/>
+          <w:szCs w:val="21"/>
+        </w:rPr>
+        <w:t xml:space="preserve">, </w:t>
+      </w:r>
+      <w:r>
+        <w:rPr>
+          <w:rFonts w:ascii="Consolas" w:eastAsia="Times New Roman" w:hAnsi="Consolas" w:cs="Times New Roman"/>
+          <w:color w:val="9CDCFE"/>
+          <w:sz w:val="21"/>
+          <w:szCs w:val="21"/>
+        </w:rPr>
+        <w:t>imageUrl</w:t>
+      </w:r>
+      <w:r>
+        <w:rPr>
+          <w:rFonts w:ascii="Consolas" w:eastAsia="Times New Roman" w:hAnsi="Consolas" w:cs="Times New Roman"/>
+          <w:color w:val="D4D4D4"/>
+          <w:sz w:val="21"/>
+          <w:szCs w:val="21"/>
+        </w:rPr>
+        <w:t xml:space="preserve">, </w:t>
+      </w:r>
+      <w:r>
+        <w:rPr>
+          <w:rFonts w:ascii="Consolas" w:eastAsia="Times New Roman" w:hAnsi="Consolas" w:cs="Times New Roman"/>
+          <w:color w:val="9CDCFE"/>
+          <w:sz w:val="21"/>
+          <w:szCs w:val="21"/>
+        </w:rPr>
+        <w:t>profilePic</w:t>
+      </w:r>
+      <w:r>
+        <w:rPr>
+          <w:rFonts w:ascii="Consolas" w:eastAsia="Times New Roman" w:hAnsi="Consolas" w:cs="Times New Roman"/>
+          <w:color w:val="D4D4D4"/>
+          <w:sz w:val="21"/>
+          <w:szCs w:val="21"/>
+        </w:rPr>
+        <w:t xml:space="preserve"> }) {</w:t>
+      </w:r>
+    </w:p>
+    <w:p>
+      <w:pPr>
+        <w:shd w:val="clear" w:color="auto" w:fill="1E1E1E"/>
+        <w:spacing w:after="0" w:line="285" w:lineRule="atLeast"/>
+        <w:rPr>
+          <w:rFonts w:ascii="Consolas" w:eastAsia="Times New Roman" w:hAnsi="Consolas" w:cs="Times New Roman"/>
+          <w:color w:val="D4D4D4"/>
+          <w:sz w:val="21"/>
+          <w:szCs w:val="21"/>
+        </w:rPr>
+      </w:pPr>
+      <w:r>
+        <w:rPr>
+          <w:rFonts w:ascii="Consolas" w:eastAsia="Times New Roman" w:hAnsi="Consolas" w:cs="Times New Roman"/>
+          <w:color w:val="D4D4D4"/>
+          <w:sz w:val="21"/>
+          <w:szCs w:val="21"/>
+        </w:rPr>
+        <w:t xml:space="preserve">    </w:t>
+      </w:r>
+    </w:p>
+    <w:p>
+      <w:pPr>
+        <w:shd w:val="clear" w:color="auto" w:fill="1E1E1E"/>
+        <w:spacing w:after="0" w:line="285" w:lineRule="atLeast"/>
+        <w:rPr>
+          <w:rFonts w:ascii="Consolas" w:eastAsia="Times New Roman" w:hAnsi="Consolas" w:cs="Times New Roman"/>
+          <w:color w:val="D4D4D4"/>
+          <w:sz w:val="21"/>
+          <w:szCs w:val="21"/>
+        </w:rPr>
+      </w:pPr>
+      <w:r>
+        <w:rPr>
+          <w:rFonts w:ascii="Consolas" w:eastAsia="Times New Roman" w:hAnsi="Consolas" w:cs="Times New Roman"/>
+          <w:color w:val="D4D4D4"/>
+          <w:sz w:val="21"/>
+          <w:szCs w:val="21"/>
+        </w:rPr>
+        <w:t xml:space="preserve">    </w:t>
+      </w:r>
+      <w:r>
+        <w:rPr>
+          <w:rFonts w:ascii="Consolas" w:eastAsia="Times New Roman" w:hAnsi="Consolas" w:cs="Times New Roman"/>
+          <w:color w:val="569CD6"/>
+          <w:sz w:val="21"/>
+          <w:szCs w:val="21"/>
+        </w:rPr>
+        <w:t>const</w:t>
+      </w:r>
+      <w:r>
+        <w:rPr>
+          <w:rFonts w:ascii="Consolas" w:eastAsia="Times New Roman" w:hAnsi="Consolas" w:cs="Times New Roman"/>
+          <w:color w:val="D4D4D4"/>
+          <w:sz w:val="21"/>
+          <w:szCs w:val="21"/>
+        </w:rPr>
+        <w:t xml:space="preserve"> </w:t>
+      </w:r>
+      <w:r>
+        <w:rPr>
+          <w:rFonts w:ascii="Consolas" w:eastAsia="Times New Roman" w:hAnsi="Consolas" w:cs="Times New Roman"/>
+          <w:color w:val="DCDCAA"/>
+          <w:sz w:val="21"/>
+          <w:szCs w:val="21"/>
+        </w:rPr>
+        <w:t>dispatch</w:t>
+      </w:r>
+      <w:r>
+        <w:rPr>
+          <w:rFonts w:ascii="Consolas" w:eastAsia="Times New Roman" w:hAnsi="Consolas" w:cs="Times New Roman"/>
+          <w:color w:val="D4D4D4"/>
+          <w:sz w:val="21"/>
+          <w:szCs w:val="21"/>
+        </w:rPr>
+        <w:t xml:space="preserve"> = </w:t>
+      </w:r>
+      <w:r>
+        <w:rPr>
+          <w:rFonts w:ascii="Consolas" w:eastAsia="Times New Roman" w:hAnsi="Consolas" w:cs="Times New Roman"/>
+          <w:color w:val="DCDCAA"/>
+          <w:sz w:val="21"/>
+          <w:szCs w:val="21"/>
+        </w:rPr>
+        <w:t>useDispatch</w:t>
+      </w:r>
+      <w:r>
+        <w:rPr>
+          <w:rFonts w:ascii="Consolas" w:eastAsia="Times New Roman" w:hAnsi="Consolas" w:cs="Times New Roman"/>
+          <w:color w:val="D4D4D4"/>
+          <w:sz w:val="21"/>
+          <w:szCs w:val="21"/>
+        </w:rPr>
+        <w:t>();</w:t>
+      </w:r>
+    </w:p>
+    <w:p>
+      <w:pPr>
+        <w:shd w:val="clear" w:color="auto" w:fill="1E1E1E"/>
+        <w:spacing w:after="0" w:line="285" w:lineRule="atLeast"/>
+        <w:rPr>
+          <w:rFonts w:ascii="Consolas" w:eastAsia="Times New Roman" w:hAnsi="Consolas" w:cs="Times New Roman"/>
+          <w:color w:val="D4D4D4"/>
+          <w:sz w:val="21"/>
+          <w:szCs w:val="21"/>
+        </w:rPr>
+      </w:pPr>
+      <w:r>
+        <w:rPr>
+          <w:rFonts w:ascii="Consolas" w:eastAsia="Times New Roman" w:hAnsi="Consolas" w:cs="Times New Roman"/>
+          <w:color w:val="D4D4D4"/>
+          <w:sz w:val="21"/>
+          <w:szCs w:val="21"/>
+        </w:rPr>
+        <w:t xml:space="preserve">    </w:t>
+      </w:r>
+      <w:r>
+        <w:rPr>
+          <w:rFonts w:ascii="Consolas" w:eastAsia="Times New Roman" w:hAnsi="Consolas" w:cs="Times New Roman"/>
+          <w:color w:val="569CD6"/>
+          <w:sz w:val="21"/>
+          <w:szCs w:val="21"/>
+        </w:rPr>
+        <w:t>const</w:t>
+      </w:r>
+      <w:r>
+        <w:rPr>
+          <w:rFonts w:ascii="Consolas" w:eastAsia="Times New Roman" w:hAnsi="Consolas" w:cs="Times New Roman"/>
+          <w:color w:val="D4D4D4"/>
+          <w:sz w:val="21"/>
+          <w:szCs w:val="21"/>
+        </w:rPr>
+        <w:t xml:space="preserve"> </w:t>
+      </w:r>
+      <w:r>
+        <w:rPr>
+          <w:rFonts w:ascii="Consolas" w:eastAsia="Times New Roman" w:hAnsi="Consolas" w:cs="Times New Roman"/>
+          <w:color w:val="4FC1FF"/>
+          <w:sz w:val="21"/>
+          <w:szCs w:val="21"/>
+        </w:rPr>
+        <w:t>history</w:t>
+      </w:r>
+      <w:r>
+        <w:rPr>
+          <w:rFonts w:ascii="Consolas" w:eastAsia="Times New Roman" w:hAnsi="Consolas" w:cs="Times New Roman"/>
+          <w:color w:val="D4D4D4"/>
+          <w:sz w:val="21"/>
+          <w:szCs w:val="21"/>
+        </w:rPr>
+        <w:t xml:space="preserve"> = </w:t>
+      </w:r>
+      <w:r>
+        <w:rPr>
+          <w:rFonts w:ascii="Consolas" w:eastAsia="Times New Roman" w:hAnsi="Consolas" w:cs="Times New Roman"/>
+          <w:color w:val="DCDCAA"/>
+          <w:sz w:val="21"/>
+          <w:szCs w:val="21"/>
+        </w:rPr>
+        <w:t>useHistory</w:t>
+      </w:r>
+      <w:r>
+        <w:rPr>
+          <w:rFonts w:ascii="Consolas" w:eastAsia="Times New Roman" w:hAnsi="Consolas" w:cs="Times New Roman"/>
+          <w:color w:val="D4D4D4"/>
+          <w:sz w:val="21"/>
+          <w:szCs w:val="21"/>
+        </w:rPr>
+        <w:t>()</w:t>
+      </w:r>
+    </w:p>
+    <w:p>
+      <w:pPr>
+        <w:shd w:val="clear" w:color="auto" w:fill="1E1E1E"/>
+        <w:spacing w:after="0" w:line="285" w:lineRule="atLeast"/>
+        <w:rPr>
+          <w:rFonts w:ascii="Consolas" w:eastAsia="Times New Roman" w:hAnsi="Consolas" w:cs="Times New Roman"/>
+          <w:color w:val="D4D4D4"/>
+          <w:sz w:val="21"/>
+          <w:szCs w:val="21"/>
+        </w:rPr>
+      </w:pPr>
+    </w:p>
+    <w:p>
+      <w:pPr>
+        <w:shd w:val="clear" w:color="auto" w:fill="1E1E1E"/>
+        <w:spacing w:after="0" w:line="285" w:lineRule="atLeast"/>
+        <w:rPr>
+          <w:rFonts w:ascii="Consolas" w:eastAsia="Times New Roman" w:hAnsi="Consolas" w:cs="Times New Roman"/>
+          <w:color w:val="D4D4D4"/>
+          <w:sz w:val="21"/>
+          <w:szCs w:val="21"/>
+        </w:rPr>
+      </w:pPr>
+      <w:r>
+        <w:rPr>
+          <w:rFonts w:ascii="Consolas" w:eastAsia="Times New Roman" w:hAnsi="Consolas" w:cs="Times New Roman"/>
+          <w:color w:val="D4D4D4"/>
+          <w:sz w:val="21"/>
+          <w:szCs w:val="21"/>
+        </w:rPr>
+        <w:t xml:space="preserve">    </w:t>
+      </w:r>
+      <w:r>
+        <w:rPr>
+          <w:rFonts w:ascii="Consolas" w:eastAsia="Times New Roman" w:hAnsi="Consolas" w:cs="Times New Roman"/>
+          <w:color w:val="569CD6"/>
+          <w:sz w:val="21"/>
+          <w:szCs w:val="21"/>
+        </w:rPr>
+        <w:t>const</w:t>
+      </w:r>
+      <w:r>
+        <w:rPr>
+          <w:rFonts w:ascii="Consolas" w:eastAsia="Times New Roman" w:hAnsi="Consolas" w:cs="Times New Roman"/>
+          <w:color w:val="D4D4D4"/>
+          <w:sz w:val="21"/>
+          <w:szCs w:val="21"/>
+        </w:rPr>
+        <w:t xml:space="preserve"> </w:t>
+      </w:r>
+      <w:r>
+        <w:rPr>
+          <w:rFonts w:ascii="Consolas" w:eastAsia="Times New Roman" w:hAnsi="Consolas" w:cs="Times New Roman"/>
+          <w:color w:val="DCDCAA"/>
+          <w:sz w:val="21"/>
+          <w:szCs w:val="21"/>
+        </w:rPr>
+        <w:t>open</w:t>
+      </w:r>
+      <w:r>
+        <w:rPr>
+          <w:rFonts w:ascii="Consolas" w:eastAsia="Times New Roman" w:hAnsi="Consolas" w:cs="Times New Roman"/>
+          <w:color w:val="D4D4D4"/>
+          <w:sz w:val="21"/>
+          <w:szCs w:val="21"/>
+        </w:rPr>
+        <w:t xml:space="preserve"> = () </w:t>
+      </w:r>
+      <w:r>
+        <w:rPr>
+          <w:rFonts w:ascii="Consolas" w:eastAsia="Times New Roman" w:hAnsi="Consolas" w:cs="Times New Roman"/>
+          <w:color w:val="569CD6"/>
+          <w:sz w:val="21"/>
+          <w:szCs w:val="21"/>
+        </w:rPr>
+        <w:t>=&gt;</w:t>
+      </w:r>
+      <w:r>
+        <w:rPr>
+          <w:rFonts w:ascii="Consolas" w:eastAsia="Times New Roman" w:hAnsi="Consolas" w:cs="Times New Roman"/>
+          <w:color w:val="D4D4D4"/>
+          <w:sz w:val="21"/>
+          <w:szCs w:val="21"/>
+        </w:rPr>
+        <w:t xml:space="preserve"> {</w:t>
+      </w:r>
+    </w:p>
+    <w:p>
+      <w:pPr>
+        <w:shd w:val="clear" w:color="auto" w:fill="1E1E1E"/>
+        <w:spacing w:after="0" w:line="285" w:lineRule="atLeast"/>
+        <w:rPr>
+          <w:rFonts w:ascii="Consolas" w:eastAsia="Times New Roman" w:hAnsi="Consolas" w:cs="Times New Roman"/>
+          <w:color w:val="D4D4D4"/>
+          <w:sz w:val="21"/>
+          <w:szCs w:val="21"/>
+        </w:rPr>
+      </w:pPr>
+      <w:r>
+        <w:rPr>
+          <w:rFonts w:ascii="Consolas" w:eastAsia="Times New Roman" w:hAnsi="Consolas" w:cs="Times New Roman"/>
+          <w:color w:val="D4D4D4"/>
+          <w:sz w:val="21"/>
+          <w:szCs w:val="21"/>
+        </w:rPr>
+        <w:t xml:space="preserve">        </w:t>
+      </w:r>
+      <w:r>
+        <w:rPr>
+          <w:rFonts w:ascii="Consolas" w:eastAsia="Times New Roman" w:hAnsi="Consolas" w:cs="Times New Roman"/>
+          <w:color w:val="C586C0"/>
+          <w:sz w:val="21"/>
+          <w:szCs w:val="21"/>
+        </w:rPr>
+        <w:t>if</w:t>
+      </w:r>
+      <w:r>
+        <w:rPr>
+          <w:rFonts w:ascii="Consolas" w:eastAsia="Times New Roman" w:hAnsi="Consolas" w:cs="Times New Roman"/>
+          <w:color w:val="D4D4D4"/>
+          <w:sz w:val="21"/>
+          <w:szCs w:val="21"/>
+        </w:rPr>
+        <w:t xml:space="preserve"> (!</w:t>
+      </w:r>
+      <w:r>
+        <w:rPr>
+          <w:rFonts w:ascii="Consolas" w:eastAsia="Times New Roman" w:hAnsi="Consolas" w:cs="Times New Roman"/>
+          <w:color w:val="9CDCFE"/>
+          <w:sz w:val="21"/>
+          <w:szCs w:val="21"/>
+        </w:rPr>
+        <w:t>read</w:t>
+      </w:r>
+      <w:r>
+        <w:rPr>
+          <w:rFonts w:ascii="Consolas" w:eastAsia="Times New Roman" w:hAnsi="Consolas" w:cs="Times New Roman"/>
+          <w:color w:val="D4D4D4"/>
+          <w:sz w:val="21"/>
+          <w:szCs w:val="21"/>
+        </w:rPr>
+        <w:t>){</w:t>
+      </w:r>
+    </w:p>
+    <w:p>
+      <w:pPr>
+        <w:shd w:val="clear" w:color="auto" w:fill="1E1E1E"/>
+        <w:spacing w:after="0" w:line="285" w:lineRule="atLeast"/>
+        <w:rPr>
+          <w:rFonts w:ascii="Consolas" w:eastAsia="Times New Roman" w:hAnsi="Consolas" w:cs="Times New Roman"/>
+          <w:color w:val="D4D4D4"/>
+          <w:sz w:val="21"/>
+          <w:szCs w:val="21"/>
+        </w:rPr>
+      </w:pPr>
+      <w:r>
+        <w:rPr>
+          <w:rFonts w:ascii="Consolas" w:eastAsia="Times New Roman" w:hAnsi="Consolas" w:cs="Times New Roman"/>
+          <w:color w:val="D4D4D4"/>
+          <w:sz w:val="21"/>
+          <w:szCs w:val="21"/>
+        </w:rPr>
+        <w:t xml:space="preserve">            </w:t>
+      </w:r>
+      <w:r>
+        <w:rPr>
+          <w:rFonts w:ascii="Consolas" w:eastAsia="Times New Roman" w:hAnsi="Consolas" w:cs="Times New Roman"/>
+          <w:color w:val="DCDCAA"/>
+          <w:sz w:val="21"/>
+          <w:szCs w:val="21"/>
+        </w:rPr>
+        <w:t>dispatch</w:t>
+      </w:r>
+      <w:r>
+        <w:rPr>
+          <w:rFonts w:ascii="Consolas" w:eastAsia="Times New Roman" w:hAnsi="Consolas" w:cs="Times New Roman"/>
+          <w:color w:val="D4D4D4"/>
+          <w:sz w:val="21"/>
+          <w:szCs w:val="21"/>
+        </w:rPr>
+        <w:t>(</w:t>
+      </w:r>
+      <w:r>
+        <w:rPr>
+          <w:rFonts w:ascii="Consolas" w:eastAsia="Times New Roman" w:hAnsi="Consolas" w:cs="Times New Roman"/>
+          <w:color w:val="DCDCAA"/>
+          <w:sz w:val="21"/>
+          <w:szCs w:val="21"/>
+        </w:rPr>
+        <w:t>selectImage</w:t>
+      </w:r>
+      <w:r>
+        <w:rPr>
+          <w:rFonts w:ascii="Consolas" w:eastAsia="Times New Roman" w:hAnsi="Consolas" w:cs="Times New Roman"/>
+          <w:color w:val="D4D4D4"/>
+          <w:sz w:val="21"/>
+          <w:szCs w:val="21"/>
+        </w:rPr>
+        <w:t>(</w:t>
+      </w:r>
+      <w:r>
+        <w:rPr>
+          <w:rFonts w:ascii="Consolas" w:eastAsia="Times New Roman" w:hAnsi="Consolas" w:cs="Times New Roman"/>
+          <w:color w:val="9CDCFE"/>
+          <w:sz w:val="21"/>
+          <w:szCs w:val="21"/>
+        </w:rPr>
+        <w:t>imageUrl</w:t>
+      </w:r>
+      <w:r>
+        <w:rPr>
+          <w:rFonts w:ascii="Consolas" w:eastAsia="Times New Roman" w:hAnsi="Consolas" w:cs="Times New Roman"/>
+          <w:color w:val="D4D4D4"/>
+          <w:sz w:val="21"/>
+          <w:szCs w:val="21"/>
+        </w:rPr>
+        <w:t>))</w:t>
+      </w:r>
+    </w:p>
+    <w:p>
+      <w:pPr>
+        <w:shd w:val="clear" w:color="auto" w:fill="1E1E1E"/>
+        <w:spacing w:after="0" w:line="285" w:lineRule="atLeast"/>
+        <w:rPr>
+          <w:rFonts w:ascii="Consolas" w:eastAsia="Times New Roman" w:hAnsi="Consolas" w:cs="Times New Roman"/>
+          <w:color w:val="D4D4D4"/>
+          <w:sz w:val="21"/>
+          <w:szCs w:val="21"/>
+        </w:rPr>
+      </w:pPr>
+      <w:r>
+        <w:rPr>
+          <w:rFonts w:ascii="Consolas" w:eastAsia="Times New Roman" w:hAnsi="Consolas" w:cs="Times New Roman"/>
+          <w:color w:val="D4D4D4"/>
+          <w:sz w:val="21"/>
+          <w:szCs w:val="21"/>
+        </w:rPr>
+        <w:t xml:space="preserve">            </w:t>
+      </w:r>
+      <w:r>
+        <w:rPr>
+          <w:rFonts w:ascii="Consolas" w:eastAsia="Times New Roman" w:hAnsi="Consolas" w:cs="Times New Roman"/>
+          <w:color w:val="9CDCFE"/>
+          <w:sz w:val="21"/>
+          <w:szCs w:val="21"/>
+        </w:rPr>
+        <w:t>db</w:t>
+      </w:r>
+      <w:r>
+        <w:rPr>
+          <w:rFonts w:ascii="Consolas" w:eastAsia="Times New Roman" w:hAnsi="Consolas" w:cs="Times New Roman"/>
+          <w:color w:val="D4D4D4"/>
+          <w:sz w:val="21"/>
+          <w:szCs w:val="21"/>
+        </w:rPr>
+        <w:t>.</w:t>
+      </w:r>
+      <w:r>
+        <w:rPr>
+          <w:rFonts w:ascii="Consolas" w:eastAsia="Times New Roman" w:hAnsi="Consolas" w:cs="Times New Roman"/>
+          <w:color w:val="DCDCAA"/>
+          <w:sz w:val="21"/>
+          <w:szCs w:val="21"/>
+        </w:rPr>
+        <w:t>collection</w:t>
+      </w:r>
+      <w:r>
+        <w:rPr>
+          <w:rFonts w:ascii="Consolas" w:eastAsia="Times New Roman" w:hAnsi="Consolas" w:cs="Times New Roman"/>
+          <w:color w:val="D4D4D4"/>
+          <w:sz w:val="21"/>
+          <w:szCs w:val="21"/>
+        </w:rPr>
+        <w:t>(</w:t>
+      </w:r>
+      <w:r>
+        <w:rPr>
+          <w:rFonts w:ascii="Consolas" w:eastAsia="Times New Roman" w:hAnsi="Consolas" w:cs="Times New Roman"/>
+          <w:color w:val="CE9178"/>
+          <w:sz w:val="21"/>
+          <w:szCs w:val="21"/>
+        </w:rPr>
+        <w:t>'posts'</w:t>
+      </w:r>
+      <w:r>
+        <w:rPr>
+          <w:rFonts w:ascii="Consolas" w:eastAsia="Times New Roman" w:hAnsi="Consolas" w:cs="Times New Roman"/>
+          <w:color w:val="D4D4D4"/>
+          <w:sz w:val="21"/>
+          <w:szCs w:val="21"/>
+        </w:rPr>
+        <w:t>).</w:t>
+      </w:r>
+      <w:r>
+        <w:rPr>
+          <w:rFonts w:ascii="Consolas" w:eastAsia="Times New Roman" w:hAnsi="Consolas" w:cs="Times New Roman"/>
+          <w:color w:val="DCDCAA"/>
+          <w:sz w:val="21"/>
+          <w:szCs w:val="21"/>
+        </w:rPr>
+        <w:t>doc</w:t>
+      </w:r>
+      <w:r>
+        <w:rPr>
+          <w:rFonts w:ascii="Consolas" w:eastAsia="Times New Roman" w:hAnsi="Consolas" w:cs="Times New Roman"/>
+          <w:color w:val="D4D4D4"/>
+          <w:sz w:val="21"/>
+          <w:szCs w:val="21"/>
+        </w:rPr>
+        <w:t>(</w:t>
+      </w:r>
+      <w:r>
+        <w:rPr>
+          <w:rFonts w:ascii="Consolas" w:eastAsia="Times New Roman" w:hAnsi="Consolas" w:cs="Times New Roman"/>
+          <w:color w:val="9CDCFE"/>
+          <w:sz w:val="21"/>
+          <w:szCs w:val="21"/>
+        </w:rPr>
+        <w:t>id</w:t>
+      </w:r>
+      <w:r>
+        <w:rPr>
+          <w:rFonts w:ascii="Consolas" w:eastAsia="Times New Roman" w:hAnsi="Consolas" w:cs="Times New Roman"/>
+          <w:color w:val="D4D4D4"/>
+          <w:sz w:val="21"/>
+          <w:szCs w:val="21"/>
+        </w:rPr>
+        <w:t>).</w:t>
+      </w:r>
+      <w:r>
+        <w:rPr>
+          <w:rFonts w:ascii="Consolas" w:eastAsia="Times New Roman" w:hAnsi="Consolas" w:cs="Times New Roman"/>
+          <w:color w:val="DCDCAA"/>
+          <w:sz w:val="21"/>
+          <w:szCs w:val="21"/>
+        </w:rPr>
+        <w:t>set</w:t>
+      </w:r>
+      <w:r>
+        <w:rPr>
+          <w:rFonts w:ascii="Consolas" w:eastAsia="Times New Roman" w:hAnsi="Consolas" w:cs="Times New Roman"/>
+          <w:color w:val="D4D4D4"/>
+          <w:sz w:val="21"/>
+          <w:szCs w:val="21"/>
+        </w:rPr>
+        <w:t>({</w:t>
+      </w:r>
+    </w:p>
+    <w:p>
+      <w:pPr>
+        <w:shd w:val="clear" w:color="auto" w:fill="1E1E1E"/>
+        <w:spacing w:after="0" w:line="285" w:lineRule="atLeast"/>
+        <w:rPr>
+          <w:rFonts w:ascii="Consolas" w:eastAsia="Times New Roman" w:hAnsi="Consolas" w:cs="Times New Roman"/>
+          <w:color w:val="D4D4D4"/>
+          <w:sz w:val="21"/>
+          <w:szCs w:val="21"/>
+        </w:rPr>
+      </w:pPr>
+      <w:r>
+        <w:rPr>
+          <w:rFonts w:ascii="Consolas" w:eastAsia="Times New Roman" w:hAnsi="Consolas" w:cs="Times New Roman"/>
+          <w:color w:val="D4D4D4"/>
+          <w:sz w:val="21"/>
+          <w:szCs w:val="21"/>
+        </w:rPr>
+        <w:t xml:space="preserve">                </w:t>
+      </w:r>
+      <w:r>
+        <w:rPr>
+          <w:rFonts w:ascii="Consolas" w:eastAsia="Times New Roman" w:hAnsi="Consolas" w:cs="Times New Roman"/>
+          <w:color w:val="9CDCFE"/>
+          <w:sz w:val="21"/>
+          <w:szCs w:val="21"/>
+        </w:rPr>
+        <w:t>read:</w:t>
+      </w:r>
+      <w:r>
+        <w:rPr>
+          <w:rFonts w:ascii="Consolas" w:eastAsia="Times New Roman" w:hAnsi="Consolas" w:cs="Times New Roman"/>
+          <w:color w:val="D4D4D4"/>
+          <w:sz w:val="21"/>
+          <w:szCs w:val="21"/>
+        </w:rPr>
+        <w:t xml:space="preserve"> </w:t>
+      </w:r>
+      <w:r>
+        <w:rPr>
+          <w:rFonts w:ascii="Consolas" w:eastAsia="Times New Roman" w:hAnsi="Consolas" w:cs="Times New Roman"/>
+          <w:color w:val="569CD6"/>
+          <w:sz w:val="21"/>
+          <w:szCs w:val="21"/>
+        </w:rPr>
+        <w:t>true</w:t>
+      </w:r>
+      <w:r>
+        <w:rPr>
+          <w:rFonts w:ascii="Consolas" w:eastAsia="Times New Roman" w:hAnsi="Consolas" w:cs="Times New Roman"/>
+          <w:color w:val="D4D4D4"/>
+          <w:sz w:val="21"/>
+          <w:szCs w:val="21"/>
+        </w:rPr>
+        <w:t>,</w:t>
+      </w:r>
+    </w:p>
+    <w:p>
+      <w:pPr>
+        <w:shd w:val="clear" w:color="auto" w:fill="1E1E1E"/>
+        <w:spacing w:after="0" w:line="285" w:lineRule="atLeast"/>
+        <w:rPr>
+          <w:rFonts w:ascii="Consolas" w:eastAsia="Times New Roman" w:hAnsi="Consolas" w:cs="Times New Roman"/>
+          <w:color w:val="D4D4D4"/>
+          <w:sz w:val="21"/>
+          <w:szCs w:val="21"/>
+        </w:rPr>
+      </w:pPr>
+      <w:r>
+        <w:rPr>
+          <w:rFonts w:ascii="Consolas" w:eastAsia="Times New Roman" w:hAnsi="Consolas" w:cs="Times New Roman"/>
+          <w:color w:val="D4D4D4"/>
+          <w:sz w:val="21"/>
+          <w:szCs w:val="21"/>
+        </w:rPr>
+        <w:t xml:space="preserve">            }, { </w:t>
+      </w:r>
+      <w:r>
+        <w:rPr>
+          <w:rFonts w:ascii="Consolas" w:eastAsia="Times New Roman" w:hAnsi="Consolas" w:cs="Times New Roman"/>
+          <w:color w:val="9CDCFE"/>
+          <w:sz w:val="21"/>
+          <w:szCs w:val="21"/>
+        </w:rPr>
+        <w:t>merge:</w:t>
+      </w:r>
+      <w:r>
+        <w:rPr>
+          <w:rFonts w:ascii="Consolas" w:eastAsia="Times New Roman" w:hAnsi="Consolas" w:cs="Times New Roman"/>
+          <w:color w:val="D4D4D4"/>
+          <w:sz w:val="21"/>
+          <w:szCs w:val="21"/>
+        </w:rPr>
+        <w:t xml:space="preserve"> </w:t>
+      </w:r>
+      <w:r>
+        <w:rPr>
+          <w:rFonts w:ascii="Consolas" w:eastAsia="Times New Roman" w:hAnsi="Consolas" w:cs="Times New Roman"/>
+          <w:color w:val="569CD6"/>
+          <w:sz w:val="21"/>
+          <w:szCs w:val="21"/>
+        </w:rPr>
+        <w:t>true</w:t>
+      </w:r>
+      <w:r>
+        <w:rPr>
+          <w:rFonts w:ascii="Consolas" w:eastAsia="Times New Roman" w:hAnsi="Consolas" w:cs="Times New Roman"/>
+          <w:color w:val="D4D4D4"/>
+          <w:sz w:val="21"/>
+          <w:szCs w:val="21"/>
+        </w:rPr>
+        <w:t xml:space="preserve"> });</w:t>
+      </w:r>
+    </w:p>
+    <w:p>
+      <w:pPr>
+        <w:shd w:val="clear" w:color="auto" w:fill="1E1E1E"/>
+        <w:spacing w:after="0" w:line="285" w:lineRule="atLeast"/>
+        <w:rPr>
+          <w:rFonts w:ascii="Consolas" w:eastAsia="Times New Roman" w:hAnsi="Consolas" w:cs="Times New Roman"/>
+          <w:color w:val="D4D4D4"/>
+          <w:sz w:val="21"/>
+          <w:szCs w:val="21"/>
+        </w:rPr>
+      </w:pPr>
+    </w:p>
+    <w:p>
+      <w:pPr>
+        <w:shd w:val="clear" w:color="auto" w:fill="1E1E1E"/>
+        <w:spacing w:after="0" w:line="285" w:lineRule="atLeast"/>
+        <w:rPr>
+          <w:rFonts w:ascii="Consolas" w:eastAsia="Times New Roman" w:hAnsi="Consolas" w:cs="Times New Roman"/>
+          <w:color w:val="D4D4D4"/>
+          <w:sz w:val="21"/>
+          <w:szCs w:val="21"/>
+        </w:rPr>
+      </w:pPr>
+      <w:r>
+        <w:rPr>
+          <w:rFonts w:ascii="Consolas" w:eastAsia="Times New Roman" w:hAnsi="Consolas" w:cs="Times New Roman"/>
+          <w:color w:val="D4D4D4"/>
+          <w:sz w:val="21"/>
+          <w:szCs w:val="21"/>
+        </w:rPr>
+        <w:t xml:space="preserve">            </w:t>
+      </w:r>
+      <w:r>
+        <w:rPr>
+          <w:rFonts w:ascii="Consolas" w:eastAsia="Times New Roman" w:hAnsi="Consolas" w:cs="Times New Roman"/>
+          <w:color w:val="4FC1FF"/>
+          <w:sz w:val="21"/>
+          <w:szCs w:val="21"/>
+        </w:rPr>
+        <w:t>history</w:t>
+      </w:r>
+      <w:r>
+        <w:rPr>
+          <w:rFonts w:ascii="Consolas" w:eastAsia="Times New Roman" w:hAnsi="Consolas" w:cs="Times New Roman"/>
+          <w:color w:val="D4D4D4"/>
+          <w:sz w:val="21"/>
+          <w:szCs w:val="21"/>
+        </w:rPr>
+        <w:t>.</w:t>
+      </w:r>
+      <w:r>
+        <w:rPr>
+          <w:rFonts w:ascii="Consolas" w:eastAsia="Times New Roman" w:hAnsi="Consolas" w:cs="Times New Roman"/>
+          <w:color w:val="DCDCAA"/>
+          <w:sz w:val="21"/>
+          <w:szCs w:val="21"/>
+        </w:rPr>
+        <w:t>push</w:t>
+      </w:r>
+      <w:r>
+        <w:rPr>
+          <w:rFonts w:ascii="Consolas" w:eastAsia="Times New Roman" w:hAnsi="Consolas" w:cs="Times New Roman"/>
+          <w:color w:val="D4D4D4"/>
+          <w:sz w:val="21"/>
+          <w:szCs w:val="21"/>
+        </w:rPr>
+        <w:t>(</w:t>
+      </w:r>
+      <w:r>
+        <w:rPr>
+          <w:rFonts w:ascii="Consolas" w:eastAsia="Times New Roman" w:hAnsi="Consolas" w:cs="Times New Roman"/>
+          <w:color w:val="CE9178"/>
+          <w:sz w:val="21"/>
+          <w:szCs w:val="21"/>
+        </w:rPr>
+        <w:t>'/chats/view'</w:t>
+      </w:r>
+      <w:r>
+        <w:rPr>
+          <w:rFonts w:ascii="Consolas" w:eastAsia="Times New Roman" w:hAnsi="Consolas" w:cs="Times New Roman"/>
+          <w:color w:val="D4D4D4"/>
+          <w:sz w:val="21"/>
+          <w:szCs w:val="21"/>
+        </w:rPr>
+        <w:t>);</w:t>
+      </w:r>
+    </w:p>
+    <w:p>
+      <w:pPr>
+        <w:shd w:val="clear" w:color="auto" w:fill="1E1E1E"/>
+        <w:spacing w:after="0" w:line="285" w:lineRule="atLeast"/>
+        <w:rPr>
+          <w:rFonts w:ascii="Consolas" w:eastAsia="Times New Roman" w:hAnsi="Consolas" w:cs="Times New Roman"/>
+          <w:color w:val="D4D4D4"/>
+          <w:sz w:val="21"/>
+          <w:szCs w:val="21"/>
+        </w:rPr>
+      </w:pPr>
+      <w:r>
+        <w:rPr>
+          <w:rFonts w:ascii="Consolas" w:eastAsia="Times New Roman" w:hAnsi="Consolas" w:cs="Times New Roman"/>
+          <w:color w:val="D4D4D4"/>
+          <w:sz w:val="21"/>
+          <w:szCs w:val="21"/>
+        </w:rPr>
+        <w:t>        }</w:t>
+      </w:r>
+    </w:p>
+    <w:p>
+      <w:pPr>
+        <w:shd w:val="clear" w:color="auto" w:fill="1E1E1E"/>
+        <w:spacing w:after="0" w:line="285" w:lineRule="atLeast"/>
+        <w:rPr>
+          <w:rFonts w:ascii="Consolas" w:eastAsia="Times New Roman" w:hAnsi="Consolas" w:cs="Times New Roman"/>
+          <w:color w:val="D4D4D4"/>
+          <w:sz w:val="21"/>
+          <w:szCs w:val="21"/>
+        </w:rPr>
+      </w:pPr>
+      <w:r>
+        <w:rPr>
+          <w:rFonts w:ascii="Consolas" w:eastAsia="Times New Roman" w:hAnsi="Consolas" w:cs="Times New Roman"/>
+          <w:color w:val="D4D4D4"/>
+          <w:sz w:val="21"/>
+          <w:szCs w:val="21"/>
+        </w:rPr>
+        <w:t>    }</w:t>
+      </w:r>
+    </w:p>
+    <w:p>
+      <w:pPr>
+        <w:shd w:val="clear" w:color="auto" w:fill="1E1E1E"/>
+        <w:spacing w:after="0" w:line="285" w:lineRule="atLeast"/>
+        <w:rPr>
+          <w:rFonts w:ascii="Consolas" w:eastAsia="Times New Roman" w:hAnsi="Consolas" w:cs="Times New Roman"/>
+          <w:color w:val="D4D4D4"/>
+          <w:sz w:val="21"/>
+          <w:szCs w:val="21"/>
+        </w:rPr>
+      </w:pPr>
+    </w:p>
+    <w:p>
+      <w:pPr>
+        <w:shd w:val="clear" w:color="auto" w:fill="1E1E1E"/>
+        <w:spacing w:after="0" w:line="285" w:lineRule="atLeast"/>
+        <w:rPr>
+          <w:rFonts w:ascii="Consolas" w:eastAsia="Times New Roman" w:hAnsi="Consolas" w:cs="Times New Roman"/>
+          <w:color w:val="D4D4D4"/>
+          <w:sz w:val="21"/>
+          <w:szCs w:val="21"/>
+        </w:rPr>
+      </w:pPr>
+      <w:r>
+        <w:rPr>
+          <w:rFonts w:ascii="Consolas" w:eastAsia="Times New Roman" w:hAnsi="Consolas" w:cs="Times New Roman"/>
+          <w:color w:val="D4D4D4"/>
+          <w:sz w:val="21"/>
+          <w:szCs w:val="21"/>
+        </w:rPr>
+        <w:t xml:space="preserve">    </w:t>
+      </w:r>
+      <w:r>
+        <w:rPr>
+          <w:rFonts w:ascii="Consolas" w:eastAsia="Times New Roman" w:hAnsi="Consolas" w:cs="Times New Roman"/>
+          <w:color w:val="C586C0"/>
+          <w:sz w:val="21"/>
+          <w:szCs w:val="21"/>
+        </w:rPr>
+        <w:t>return</w:t>
+      </w:r>
+      <w:r>
+        <w:rPr>
+          <w:rFonts w:ascii="Consolas" w:eastAsia="Times New Roman" w:hAnsi="Consolas" w:cs="Times New Roman"/>
+          <w:color w:val="D4D4D4"/>
+          <w:sz w:val="21"/>
+          <w:szCs w:val="21"/>
+        </w:rPr>
+        <w:t xml:space="preserve"> (</w:t>
+      </w:r>
+    </w:p>
+    <w:p>
+      <w:pPr>
+        <w:shd w:val="clear" w:color="auto" w:fill="1E1E1E"/>
+        <w:spacing w:after="0" w:line="285" w:lineRule="atLeast"/>
+        <w:rPr>
+          <w:rFonts w:ascii="Consolas" w:eastAsia="Times New Roman" w:hAnsi="Consolas" w:cs="Times New Roman"/>
+          <w:color w:val="D4D4D4"/>
+          <w:sz w:val="21"/>
+          <w:szCs w:val="21"/>
+        </w:rPr>
+      </w:pPr>
+      <w:r>
+        <w:rPr>
+          <w:rFonts w:ascii="Consolas" w:eastAsia="Times New Roman" w:hAnsi="Consolas" w:cs="Times New Roman"/>
+          <w:color w:val="D4D4D4"/>
+          <w:sz w:val="21"/>
+          <w:szCs w:val="21"/>
+        </w:rPr>
+        <w:t xml:space="preserve">        </w:t>
+      </w:r>
+      <w:r>
+        <w:rPr>
+          <w:rFonts w:ascii="Consolas" w:eastAsia="Times New Roman" w:hAnsi="Consolas" w:cs="Times New Roman"/>
+          <w:color w:val="808080"/>
+          <w:sz w:val="21"/>
+          <w:szCs w:val="21"/>
+        </w:rPr>
+        <w:t>&lt;</w:t>
+      </w:r>
+      <w:r>
+        <w:rPr>
+          <w:rFonts w:ascii="Consolas" w:eastAsia="Times New Roman" w:hAnsi="Consolas" w:cs="Times New Roman"/>
+          <w:color w:val="569CD6"/>
+          <w:sz w:val="21"/>
+          <w:szCs w:val="21"/>
+        </w:rPr>
+        <w:t>div</w:t>
+      </w:r>
+      <w:r>
+        <w:rPr>
+          <w:rFonts w:ascii="Consolas" w:eastAsia="Times New Roman" w:hAnsi="Consolas" w:cs="Times New Roman"/>
+          <w:color w:val="D4D4D4"/>
+          <w:sz w:val="21"/>
+          <w:szCs w:val="21"/>
+        </w:rPr>
+        <w:t xml:space="preserve"> </w:t>
+      </w:r>
+      <w:r>
+        <w:rPr>
+          <w:rFonts w:ascii="Consolas" w:eastAsia="Times New Roman" w:hAnsi="Consolas" w:cs="Times New Roman"/>
+          <w:color w:val="9CDCFE"/>
+          <w:sz w:val="21"/>
+          <w:szCs w:val="21"/>
+        </w:rPr>
+        <w:t>onClick</w:t>
+      </w:r>
+      <w:r>
+        <w:rPr>
+          <w:rFonts w:ascii="Consolas" w:eastAsia="Times New Roman" w:hAnsi="Consolas" w:cs="Times New Roman"/>
+          <w:color w:val="D4D4D4"/>
+          <w:sz w:val="21"/>
+          <w:szCs w:val="21"/>
+        </w:rPr>
+        <w:t>=</w:t>
+      </w:r>
+      <w:r>
+        <w:rPr>
+          <w:rFonts w:ascii="Consolas" w:eastAsia="Times New Roman" w:hAnsi="Consolas" w:cs="Times New Roman"/>
+          <w:color w:val="569CD6"/>
+          <w:sz w:val="21"/>
+          <w:szCs w:val="21"/>
+        </w:rPr>
+        <w:t>{</w:t>
+      </w:r>
+      <w:r>
+        <w:rPr>
+          <w:rFonts w:ascii="Consolas" w:eastAsia="Times New Roman" w:hAnsi="Consolas" w:cs="Times New Roman"/>
+          <w:color w:val="DCDCAA"/>
+          <w:sz w:val="21"/>
+          <w:szCs w:val="21"/>
+        </w:rPr>
+        <w:t>open</w:t>
+      </w:r>
+      <w:r>
+        <w:rPr>
+          <w:rFonts w:ascii="Consolas" w:eastAsia="Times New Roman" w:hAnsi="Consolas" w:cs="Times New Roman"/>
+          <w:color w:val="569CD6"/>
+          <w:sz w:val="21"/>
+          <w:szCs w:val="21"/>
+        </w:rPr>
+        <w:t>}</w:t>
+      </w:r>
+      <w:r>
+        <w:rPr>
+          <w:rFonts w:ascii="Consolas" w:eastAsia="Times New Roman" w:hAnsi="Consolas" w:cs="Times New Roman"/>
+          <w:color w:val="D4D4D4"/>
+          <w:sz w:val="21"/>
+          <w:szCs w:val="21"/>
+        </w:rPr>
+        <w:t xml:space="preserve"> </w:t>
+      </w:r>
+      <w:r>
+        <w:rPr>
+          <w:rFonts w:ascii="Consolas" w:eastAsia="Times New Roman" w:hAnsi="Consolas" w:cs="Times New Roman"/>
+          <w:color w:val="9CDCFE"/>
+          <w:sz w:val="21"/>
+          <w:szCs w:val="21"/>
+        </w:rPr>
+        <w:t>className</w:t>
+      </w:r>
+      <w:r>
+        <w:rPr>
+          <w:rFonts w:ascii="Consolas" w:eastAsia="Times New Roman" w:hAnsi="Consolas" w:cs="Times New Roman"/>
+          <w:color w:val="D4D4D4"/>
+          <w:sz w:val="21"/>
+          <w:szCs w:val="21"/>
+        </w:rPr>
+        <w:t>=</w:t>
+      </w:r>
+      <w:r>
+        <w:rPr>
+          <w:rFonts w:ascii="Consolas" w:eastAsia="Times New Roman" w:hAnsi="Consolas" w:cs="Times New Roman"/>
+          <w:color w:val="CE9178"/>
+          <w:sz w:val="21"/>
+          <w:szCs w:val="21"/>
+        </w:rPr>
+        <w:t>"chat"</w:t>
+      </w:r>
+      <w:r>
+        <w:rPr>
+          <w:rFonts w:ascii="Consolas" w:eastAsia="Times New Roman" w:hAnsi="Consolas" w:cs="Times New Roman"/>
+          <w:color w:val="808080"/>
+          <w:sz w:val="21"/>
+          <w:szCs w:val="21"/>
+        </w:rPr>
+        <w:t>&gt;</w:t>
+      </w:r>
+    </w:p>
+    <w:p>
+      <w:pPr>
+        <w:shd w:val="clear" w:color="auto" w:fill="1E1E1E"/>
+        <w:spacing w:after="0" w:line="285" w:lineRule="atLeast"/>
+        <w:rPr>
+          <w:rFonts w:ascii="Consolas" w:eastAsia="Times New Roman" w:hAnsi="Consolas" w:cs="Times New Roman"/>
+          <w:color w:val="D4D4D4"/>
+          <w:sz w:val="21"/>
+          <w:szCs w:val="21"/>
+        </w:rPr>
+      </w:pPr>
+      <w:r>
+        <w:rPr>
+          <w:rFonts w:ascii="Consolas" w:eastAsia="Times New Roman" w:hAnsi="Consolas" w:cs="Times New Roman"/>
+          <w:color w:val="D4D4D4"/>
+          <w:sz w:val="21"/>
+          <w:szCs w:val="21"/>
+        </w:rPr>
+        <w:t xml:space="preserve">            </w:t>
+      </w:r>
+      <w:r>
+        <w:rPr>
+          <w:rFonts w:ascii="Consolas" w:eastAsia="Times New Roman" w:hAnsi="Consolas" w:cs="Times New Roman"/>
+          <w:color w:val="808080"/>
+          <w:sz w:val="21"/>
+          <w:szCs w:val="21"/>
+        </w:rPr>
+        <w:t>&lt;</w:t>
+      </w:r>
+      <w:r>
+        <w:rPr>
+          <w:rFonts w:ascii="Consolas" w:eastAsia="Times New Roman" w:hAnsi="Consolas" w:cs="Times New Roman"/>
+          <w:color w:val="4EC9B0"/>
+          <w:sz w:val="21"/>
+          <w:szCs w:val="21"/>
+        </w:rPr>
+        <w:t>Avatar</w:t>
+      </w:r>
+      <w:r>
+        <w:rPr>
+          <w:rFonts w:ascii="Consolas" w:eastAsia="Times New Roman" w:hAnsi="Consolas" w:cs="Times New Roman"/>
+          <w:color w:val="D4D4D4"/>
+          <w:sz w:val="21"/>
+          <w:szCs w:val="21"/>
+        </w:rPr>
+        <w:t xml:space="preserve"> </w:t>
+      </w:r>
+      <w:r>
+        <w:rPr>
+          <w:rFonts w:ascii="Consolas" w:eastAsia="Times New Roman" w:hAnsi="Consolas" w:cs="Times New Roman"/>
+          <w:color w:val="9CDCFE"/>
+          <w:sz w:val="21"/>
+          <w:szCs w:val="21"/>
+        </w:rPr>
+        <w:t>className</w:t>
+      </w:r>
+      <w:r>
+        <w:rPr>
+          <w:rFonts w:ascii="Consolas" w:eastAsia="Times New Roman" w:hAnsi="Consolas" w:cs="Times New Roman"/>
+          <w:color w:val="D4D4D4"/>
+          <w:sz w:val="21"/>
+          <w:szCs w:val="21"/>
+        </w:rPr>
+        <w:t>=</w:t>
+      </w:r>
+      <w:r>
+        <w:rPr>
+          <w:rFonts w:ascii="Consolas" w:eastAsia="Times New Roman" w:hAnsi="Consolas" w:cs="Times New Roman"/>
+          <w:color w:val="CE9178"/>
+          <w:sz w:val="21"/>
+          <w:szCs w:val="21"/>
+        </w:rPr>
+        <w:t>"chat__avatar"</w:t>
+      </w:r>
+      <w:r>
+        <w:rPr>
+          <w:rFonts w:ascii="Consolas" w:eastAsia="Times New Roman" w:hAnsi="Consolas" w:cs="Times New Roman"/>
+          <w:color w:val="D4D4D4"/>
+          <w:sz w:val="21"/>
+          <w:szCs w:val="21"/>
+        </w:rPr>
+        <w:t xml:space="preserve"> </w:t>
+      </w:r>
+      <w:r>
+        <w:rPr>
+          <w:rFonts w:ascii="Consolas" w:eastAsia="Times New Roman" w:hAnsi="Consolas" w:cs="Times New Roman"/>
+          <w:color w:val="9CDCFE"/>
+          <w:sz w:val="21"/>
+          <w:szCs w:val="21"/>
+        </w:rPr>
+        <w:t>src</w:t>
+      </w:r>
+      <w:r>
+        <w:rPr>
+          <w:rFonts w:ascii="Consolas" w:eastAsia="Times New Roman" w:hAnsi="Consolas" w:cs="Times New Roman"/>
+          <w:color w:val="D4D4D4"/>
+          <w:sz w:val="21"/>
+          <w:szCs w:val="21"/>
+        </w:rPr>
+        <w:t>=</w:t>
+      </w:r>
+      <w:r>
+        <w:rPr>
+          <w:rFonts w:ascii="Consolas" w:eastAsia="Times New Roman" w:hAnsi="Consolas" w:cs="Times New Roman"/>
+          <w:color w:val="569CD6"/>
+          <w:sz w:val="21"/>
+          <w:szCs w:val="21"/>
+        </w:rPr>
+        <w:t>{</w:t>
+      </w:r>
+      <w:r>
+        <w:rPr>
+          <w:rFonts w:ascii="Consolas" w:eastAsia="Times New Roman" w:hAnsi="Consolas" w:cs="Times New Roman"/>
+          <w:color w:val="9CDCFE"/>
+          <w:sz w:val="21"/>
+          <w:szCs w:val="21"/>
+        </w:rPr>
+        <w:t>profilePic</w:t>
+      </w:r>
+      <w:r>
+        <w:rPr>
+          <w:rFonts w:ascii="Consolas" w:eastAsia="Times New Roman" w:hAnsi="Consolas" w:cs="Times New Roman"/>
+          <w:color w:val="569CD6"/>
+          <w:sz w:val="21"/>
+          <w:szCs w:val="21"/>
+        </w:rPr>
+        <w:t>}</w:t>
+      </w:r>
+      <w:r>
+        <w:rPr>
+          <w:rFonts w:ascii="Consolas" w:eastAsia="Times New Roman" w:hAnsi="Consolas" w:cs="Times New Roman"/>
+          <w:color w:val="808080"/>
+          <w:sz w:val="21"/>
+          <w:szCs w:val="21"/>
+        </w:rPr>
+        <w:t>/&gt;</w:t>
+      </w:r>
+    </w:p>
+    <w:p>
+      <w:pPr>
+        <w:shd w:val="clear" w:color="auto" w:fill="1E1E1E"/>
+        <w:spacing w:after="0" w:line="285" w:lineRule="atLeast"/>
+        <w:rPr>
+          <w:rFonts w:ascii="Consolas" w:eastAsia="Times New Roman" w:hAnsi="Consolas" w:cs="Times New Roman"/>
+          <w:color w:val="D4D4D4"/>
+          <w:sz w:val="21"/>
+          <w:szCs w:val="21"/>
+        </w:rPr>
+      </w:pPr>
+      <w:r>
+        <w:rPr>
+          <w:rFonts w:ascii="Consolas" w:eastAsia="Times New Roman" w:hAnsi="Consolas" w:cs="Times New Roman"/>
+          <w:color w:val="D4D4D4"/>
+          <w:sz w:val="21"/>
+          <w:szCs w:val="21"/>
+        </w:rPr>
+        <w:t xml:space="preserve">            </w:t>
+      </w:r>
+      <w:r>
+        <w:rPr>
+          <w:rFonts w:ascii="Consolas" w:eastAsia="Times New Roman" w:hAnsi="Consolas" w:cs="Times New Roman"/>
+          <w:color w:val="808080"/>
+          <w:sz w:val="21"/>
+          <w:szCs w:val="21"/>
+        </w:rPr>
+        <w:t>&lt;</w:t>
+      </w:r>
+      <w:r>
+        <w:rPr>
+          <w:rFonts w:ascii="Consolas" w:eastAsia="Times New Roman" w:hAnsi="Consolas" w:cs="Times New Roman"/>
+          <w:color w:val="569CD6"/>
+          <w:sz w:val="21"/>
+          <w:szCs w:val="21"/>
+        </w:rPr>
+        <w:t>div</w:t>
+      </w:r>
+      <w:r>
+        <w:rPr>
+          <w:rFonts w:ascii="Consolas" w:eastAsia="Times New Roman" w:hAnsi="Consolas" w:cs="Times New Roman"/>
+          <w:color w:val="D4D4D4"/>
+          <w:sz w:val="21"/>
+          <w:szCs w:val="21"/>
+        </w:rPr>
+        <w:t xml:space="preserve"> </w:t>
+      </w:r>
+      <w:r>
+        <w:rPr>
+          <w:rFonts w:ascii="Consolas" w:eastAsia="Times New Roman" w:hAnsi="Consolas" w:cs="Times New Roman"/>
+          <w:color w:val="9CDCFE"/>
+          <w:sz w:val="21"/>
+          <w:szCs w:val="21"/>
+        </w:rPr>
+        <w:t>className</w:t>
+      </w:r>
+      <w:r>
+        <w:rPr>
+          <w:rFonts w:ascii="Consolas" w:eastAsia="Times New Roman" w:hAnsi="Consolas" w:cs="Times New Roman"/>
+          <w:color w:val="D4D4D4"/>
+          <w:sz w:val="21"/>
+          <w:szCs w:val="21"/>
+        </w:rPr>
+        <w:t>=</w:t>
+      </w:r>
+      <w:r>
+        <w:rPr>
+          <w:rFonts w:ascii="Consolas" w:eastAsia="Times New Roman" w:hAnsi="Consolas" w:cs="Times New Roman"/>
+          <w:color w:val="CE9178"/>
+          <w:sz w:val="21"/>
+          <w:szCs w:val="21"/>
+        </w:rPr>
+        <w:t>"chat__info"</w:t>
+      </w:r>
+      <w:r>
+        <w:rPr>
+          <w:rFonts w:ascii="Consolas" w:eastAsia="Times New Roman" w:hAnsi="Consolas" w:cs="Times New Roman"/>
+          <w:color w:val="808080"/>
+          <w:sz w:val="21"/>
+          <w:szCs w:val="21"/>
+        </w:rPr>
+        <w:t>&gt;</w:t>
+      </w:r>
+    </w:p>
+    <w:p>
+      <w:pPr>
+        <w:shd w:val="clear" w:color="auto" w:fill="1E1E1E"/>
+        <w:spacing w:after="0" w:line="285" w:lineRule="atLeast"/>
+        <w:rPr>
+          <w:rFonts w:ascii="Consolas" w:eastAsia="Times New Roman" w:hAnsi="Consolas" w:cs="Times New Roman"/>
+          <w:color w:val="D4D4D4"/>
+          <w:sz w:val="21"/>
+          <w:szCs w:val="21"/>
+        </w:rPr>
+      </w:pPr>
+      <w:r>
+        <w:rPr>
+          <w:rFonts w:ascii="Consolas" w:eastAsia="Times New Roman" w:hAnsi="Consolas" w:cs="Times New Roman"/>
+          <w:color w:val="D4D4D4"/>
+          <w:sz w:val="21"/>
+          <w:szCs w:val="21"/>
+        </w:rPr>
+        <w:t xml:space="preserve">                </w:t>
+      </w:r>
+      <w:r>
+        <w:rPr>
+          <w:rFonts w:ascii="Consolas" w:eastAsia="Times New Roman" w:hAnsi="Consolas" w:cs="Times New Roman"/>
+          <w:color w:val="808080"/>
+          <w:sz w:val="21"/>
+          <w:szCs w:val="21"/>
+        </w:rPr>
+        <w:t>&lt;</w:t>
+      </w:r>
+      <w:r>
+        <w:rPr>
+          <w:rFonts w:ascii="Consolas" w:eastAsia="Times New Roman" w:hAnsi="Consolas" w:cs="Times New Roman"/>
+          <w:color w:val="569CD6"/>
+          <w:sz w:val="21"/>
+          <w:szCs w:val="21"/>
+        </w:rPr>
+        <w:t>h4</w:t>
+      </w:r>
+      <w:r>
+        <w:rPr>
+          <w:rFonts w:ascii="Consolas" w:eastAsia="Times New Roman" w:hAnsi="Consolas" w:cs="Times New Roman"/>
+          <w:color w:val="808080"/>
+          <w:sz w:val="21"/>
+          <w:szCs w:val="21"/>
+        </w:rPr>
+        <w:t>&gt;</w:t>
+      </w:r>
+      <w:r>
+        <w:rPr>
+          <w:rFonts w:ascii="Consolas" w:eastAsia="Times New Roman" w:hAnsi="Consolas" w:cs="Times New Roman"/>
+          <w:color w:val="569CD6"/>
+          <w:sz w:val="21"/>
+          <w:szCs w:val="21"/>
+        </w:rPr>
+        <w:t>{</w:t>
+      </w:r>
+      <w:r>
+        <w:rPr>
+          <w:rFonts w:ascii="Consolas" w:eastAsia="Times New Roman" w:hAnsi="Consolas" w:cs="Times New Roman"/>
+          <w:color w:val="9CDCFE"/>
+          <w:sz w:val="21"/>
+          <w:szCs w:val="21"/>
+        </w:rPr>
+        <w:t>username</w:t>
+      </w:r>
+      <w:r>
+        <w:rPr>
+          <w:rFonts w:ascii="Consolas" w:eastAsia="Times New Roman" w:hAnsi="Consolas" w:cs="Times New Roman"/>
+          <w:color w:val="569CD6"/>
+          <w:sz w:val="21"/>
+          <w:szCs w:val="21"/>
+        </w:rPr>
+        <w:t>}</w:t>
+      </w:r>
+      <w:r>
+        <w:rPr>
+          <w:rFonts w:ascii="Consolas" w:eastAsia="Times New Roman" w:hAnsi="Consolas" w:cs="Times New Roman"/>
+          <w:color w:val="808080"/>
+          <w:sz w:val="21"/>
+          <w:szCs w:val="21"/>
+        </w:rPr>
+        <w:t>&lt;/</w:t>
+      </w:r>
+      <w:r>
+        <w:rPr>
+          <w:rFonts w:ascii="Consolas" w:eastAsia="Times New Roman" w:hAnsi="Consolas" w:cs="Times New Roman"/>
+          <w:color w:val="569CD6"/>
+          <w:sz w:val="21"/>
+          <w:szCs w:val="21"/>
+        </w:rPr>
+        <w:t>h4</w:t>
+      </w:r>
+      <w:r>
+        <w:rPr>
+          <w:rFonts w:ascii="Consolas" w:eastAsia="Times New Roman" w:hAnsi="Consolas" w:cs="Times New Roman"/>
+          <w:color w:val="808080"/>
+          <w:sz w:val="21"/>
+          <w:szCs w:val="21"/>
+        </w:rPr>
+        <w:t>&gt;</w:t>
+      </w:r>
+    </w:p>
+    <w:p>
+      <w:pPr>
+        <w:shd w:val="clear" w:color="auto" w:fill="1E1E1E"/>
+        <w:spacing w:after="0" w:line="285" w:lineRule="atLeast"/>
+        <w:rPr>
+          <w:rFonts w:ascii="Consolas" w:eastAsia="Times New Roman" w:hAnsi="Consolas" w:cs="Times New Roman"/>
+          <w:color w:val="D4D4D4"/>
+          <w:sz w:val="21"/>
+          <w:szCs w:val="21"/>
+        </w:rPr>
+      </w:pPr>
+      <w:r>
+        <w:rPr>
+          <w:rFonts w:ascii="Consolas" w:eastAsia="Times New Roman" w:hAnsi="Consolas" w:cs="Times New Roman"/>
+          <w:color w:val="D4D4D4"/>
+          <w:sz w:val="21"/>
+          <w:szCs w:val="21"/>
+        </w:rPr>
+        <w:t xml:space="preserve">                </w:t>
+      </w:r>
+      <w:r>
+        <w:rPr>
+          <w:rFonts w:ascii="Consolas" w:eastAsia="Times New Roman" w:hAnsi="Consolas" w:cs="Times New Roman"/>
+          <w:color w:val="808080"/>
+          <w:sz w:val="21"/>
+          <w:szCs w:val="21"/>
+        </w:rPr>
+        <w:t>&lt;</w:t>
+      </w:r>
+      <w:r>
+        <w:rPr>
+          <w:rFonts w:ascii="Consolas" w:eastAsia="Times New Roman" w:hAnsi="Consolas" w:cs="Times New Roman"/>
+          <w:color w:val="569CD6"/>
+          <w:sz w:val="21"/>
+          <w:szCs w:val="21"/>
+        </w:rPr>
+        <w:t>p</w:t>
+      </w:r>
+      <w:r>
+        <w:rPr>
+          <w:rFonts w:ascii="Consolas" w:eastAsia="Times New Roman" w:hAnsi="Consolas" w:cs="Times New Roman"/>
+          <w:color w:val="808080"/>
+          <w:sz w:val="21"/>
+          <w:szCs w:val="21"/>
+        </w:rPr>
+        <w:t>&gt;</w:t>
+      </w:r>
+      <w:r>
+        <w:rPr>
+          <w:rFonts w:ascii="Consolas" w:eastAsia="Times New Roman" w:hAnsi="Consolas" w:cs="Times New Roman"/>
+          <w:color w:val="D4D4D4"/>
+          <w:sz w:val="21"/>
+          <w:szCs w:val="21"/>
+        </w:rPr>
+        <w:t xml:space="preserve">Tap to view - </w:t>
+      </w:r>
+      <w:r>
+        <w:rPr>
+          <w:rFonts w:ascii="Consolas" w:eastAsia="Times New Roman" w:hAnsi="Consolas" w:cs="Times New Roman"/>
+          <w:color w:val="808080"/>
+          <w:sz w:val="21"/>
+          <w:szCs w:val="21"/>
+        </w:rPr>
+        <w:t>&lt;</w:t>
+      </w:r>
+      <w:r>
+        <w:rPr>
+          <w:rFonts w:ascii="Consolas" w:eastAsia="Times New Roman" w:hAnsi="Consolas" w:cs="Times New Roman"/>
+          <w:color w:val="4EC9B0"/>
+          <w:sz w:val="21"/>
+          <w:szCs w:val="21"/>
+        </w:rPr>
+        <w:t>ReactTimeago</w:t>
+      </w:r>
+      <w:r>
+        <w:rPr>
+          <w:rFonts w:ascii="Consolas" w:eastAsia="Times New Roman" w:hAnsi="Consolas" w:cs="Times New Roman"/>
+          <w:color w:val="D4D4D4"/>
+          <w:sz w:val="21"/>
+          <w:szCs w:val="21"/>
+        </w:rPr>
+        <w:t xml:space="preserve"> </w:t>
+      </w:r>
+      <w:r>
+        <w:rPr>
+          <w:rFonts w:ascii="Consolas" w:eastAsia="Times New Roman" w:hAnsi="Consolas" w:cs="Times New Roman"/>
+          <w:color w:val="9CDCFE"/>
+          <w:sz w:val="21"/>
+          <w:szCs w:val="21"/>
+        </w:rPr>
+        <w:t>date</w:t>
+      </w:r>
+      <w:r>
+        <w:rPr>
+          <w:rFonts w:ascii="Consolas" w:eastAsia="Times New Roman" w:hAnsi="Consolas" w:cs="Times New Roman"/>
+          <w:color w:val="D4D4D4"/>
+          <w:sz w:val="21"/>
+          <w:szCs w:val="21"/>
+        </w:rPr>
+        <w:t>=</w:t>
+      </w:r>
+      <w:r>
+        <w:rPr>
+          <w:rFonts w:ascii="Consolas" w:eastAsia="Times New Roman" w:hAnsi="Consolas" w:cs="Times New Roman"/>
+          <w:color w:val="569CD6"/>
+          <w:sz w:val="21"/>
+          <w:szCs w:val="21"/>
+        </w:rPr>
+        <w:t>{new</w:t>
+      </w:r>
+      <w:r>
+        <w:rPr>
+          <w:rFonts w:ascii="Consolas" w:eastAsia="Times New Roman" w:hAnsi="Consolas" w:cs="Times New Roman"/>
+          <w:color w:val="D4D4D4"/>
+          <w:sz w:val="21"/>
+          <w:szCs w:val="21"/>
+        </w:rPr>
+        <w:t xml:space="preserve"> </w:t>
+      </w:r>
+      <w:r>
+        <w:rPr>
+          <w:rFonts w:ascii="Consolas" w:eastAsia="Times New Roman" w:hAnsi="Consolas" w:cs="Times New Roman"/>
+          <w:color w:val="4EC9B0"/>
+          <w:sz w:val="21"/>
+          <w:szCs w:val="21"/>
+        </w:rPr>
+        <w:t>Date</w:t>
+      </w:r>
+      <w:r>
+        <w:rPr>
+          <w:rFonts w:ascii="Consolas" w:eastAsia="Times New Roman" w:hAnsi="Consolas" w:cs="Times New Roman"/>
+          <w:color w:val="D4D4D4"/>
+          <w:sz w:val="21"/>
+          <w:szCs w:val="21"/>
+        </w:rPr>
+        <w:t>(</w:t>
+      </w:r>
+      <w:r>
+        <w:rPr>
+          <w:rFonts w:ascii="Consolas" w:eastAsia="Times New Roman" w:hAnsi="Consolas" w:cs="Times New Roman"/>
+          <w:color w:val="9CDCFE"/>
+          <w:sz w:val="21"/>
+          <w:szCs w:val="21"/>
+        </w:rPr>
+        <w:t>timestamp</w:t>
+      </w:r>
+      <w:r>
+        <w:rPr>
+          <w:rFonts w:ascii="Consolas" w:eastAsia="Times New Roman" w:hAnsi="Consolas" w:cs="Times New Roman"/>
+          <w:color w:val="D4D4D4"/>
+          <w:sz w:val="21"/>
+          <w:szCs w:val="21"/>
+        </w:rPr>
+        <w:t>?.</w:t>
+      </w:r>
+      <w:r>
+        <w:rPr>
+          <w:rFonts w:ascii="Consolas" w:eastAsia="Times New Roman" w:hAnsi="Consolas" w:cs="Times New Roman"/>
+          <w:color w:val="DCDCAA"/>
+          <w:sz w:val="21"/>
+          <w:szCs w:val="21"/>
+        </w:rPr>
+        <w:t>toDate</w:t>
+      </w:r>
+      <w:r>
+        <w:rPr>
+          <w:rFonts w:ascii="Consolas" w:eastAsia="Times New Roman" w:hAnsi="Consolas" w:cs="Times New Roman"/>
+          <w:color w:val="D4D4D4"/>
+          <w:sz w:val="21"/>
+          <w:szCs w:val="21"/>
+        </w:rPr>
+        <w:t>()).</w:t>
+      </w:r>
+      <w:r>
+        <w:rPr>
+          <w:rFonts w:ascii="Consolas" w:eastAsia="Times New Roman" w:hAnsi="Consolas" w:cs="Times New Roman"/>
+          <w:color w:val="DCDCAA"/>
+          <w:sz w:val="21"/>
+          <w:szCs w:val="21"/>
+        </w:rPr>
+        <w:t>toUTCString</w:t>
+      </w:r>
+      <w:r>
+        <w:rPr>
+          <w:rFonts w:ascii="Consolas" w:eastAsia="Times New Roman" w:hAnsi="Consolas" w:cs="Times New Roman"/>
+          <w:color w:val="D4D4D4"/>
+          <w:sz w:val="21"/>
+          <w:szCs w:val="21"/>
+        </w:rPr>
+        <w:t>()</w:t>
+      </w:r>
+      <w:r>
+        <w:rPr>
+          <w:rFonts w:ascii="Consolas" w:eastAsia="Times New Roman" w:hAnsi="Consolas" w:cs="Times New Roman"/>
+          <w:color w:val="569CD6"/>
+          <w:sz w:val="21"/>
+          <w:szCs w:val="21"/>
+        </w:rPr>
+        <w:t>}</w:t>
+      </w:r>
+      <w:r>
+        <w:rPr>
+          <w:rFonts w:ascii="Consolas" w:eastAsia="Times New Roman" w:hAnsi="Consolas" w:cs="Times New Roman"/>
+          <w:color w:val="808080"/>
+          <w:sz w:val="21"/>
+          <w:szCs w:val="21"/>
+        </w:rPr>
+        <w:t>/&gt;&lt;/</w:t>
+      </w:r>
+      <w:r>
+        <w:rPr>
+          <w:rFonts w:ascii="Consolas" w:eastAsia="Times New Roman" w:hAnsi="Consolas" w:cs="Times New Roman"/>
+          <w:color w:val="569CD6"/>
+          <w:sz w:val="21"/>
+          <w:szCs w:val="21"/>
+        </w:rPr>
+        <w:t>p</w:t>
+      </w:r>
+      <w:r>
+        <w:rPr>
+          <w:rFonts w:ascii="Consolas" w:eastAsia="Times New Roman" w:hAnsi="Consolas" w:cs="Times New Roman"/>
+          <w:color w:val="808080"/>
+          <w:sz w:val="21"/>
+          <w:szCs w:val="21"/>
+        </w:rPr>
+        <w:t>&gt;</w:t>
+      </w:r>
+    </w:p>
+    <w:p>
+      <w:pPr>
+        <w:shd w:val="clear" w:color="auto" w:fill="1E1E1E"/>
+        <w:spacing w:after="0" w:line="285" w:lineRule="atLeast"/>
+        <w:rPr>
+          <w:rFonts w:ascii="Consolas" w:eastAsia="Times New Roman" w:hAnsi="Consolas" w:cs="Times New Roman"/>
+          <w:color w:val="D4D4D4"/>
+          <w:sz w:val="21"/>
+          <w:szCs w:val="21"/>
+        </w:rPr>
+      </w:pPr>
+      <w:r>
+        <w:rPr>
+          <w:rFonts w:ascii="Consolas" w:eastAsia="Times New Roman" w:hAnsi="Consolas" w:cs="Times New Roman"/>
+          <w:color w:val="D4D4D4"/>
+          <w:sz w:val="21"/>
+          <w:szCs w:val="21"/>
+        </w:rPr>
+        <w:t xml:space="preserve">            </w:t>
+      </w:r>
+      <w:r>
+        <w:rPr>
+          <w:rFonts w:ascii="Consolas" w:eastAsia="Times New Roman" w:hAnsi="Consolas" w:cs="Times New Roman"/>
+          <w:color w:val="808080"/>
+          <w:sz w:val="21"/>
+          <w:szCs w:val="21"/>
+        </w:rPr>
+        <w:t>&lt;/</w:t>
+      </w:r>
+      <w:r>
+        <w:rPr>
+          <w:rFonts w:ascii="Consolas" w:eastAsia="Times New Roman" w:hAnsi="Consolas" w:cs="Times New Roman"/>
+          <w:color w:val="569CD6"/>
+          <w:sz w:val="21"/>
+          <w:szCs w:val="21"/>
+        </w:rPr>
+        <w:t>div</w:t>
+      </w:r>
+      <w:r>
+        <w:rPr>
+          <w:rFonts w:ascii="Consolas" w:eastAsia="Times New Roman" w:hAnsi="Consolas" w:cs="Times New Roman"/>
+          <w:color w:val="808080"/>
+          <w:sz w:val="21"/>
+          <w:szCs w:val="21"/>
+        </w:rPr>
+        <w:t>&gt;</w:t>
+      </w:r>
+    </w:p>
+    <w:p>
+      <w:pPr>
+        <w:shd w:val="clear" w:color="auto" w:fill="1E1E1E"/>
+        <w:spacing w:after="0" w:line="285" w:lineRule="atLeast"/>
+        <w:rPr>
+          <w:rFonts w:ascii="Consolas" w:eastAsia="Times New Roman" w:hAnsi="Consolas" w:cs="Times New Roman"/>
+          <w:color w:val="D4D4D4"/>
+          <w:sz w:val="21"/>
+          <w:szCs w:val="21"/>
+        </w:rPr>
+      </w:pPr>
+      <w:r>
+        <w:rPr>
+          <w:rFonts w:ascii="Consolas" w:eastAsia="Times New Roman" w:hAnsi="Consolas" w:cs="Times New Roman"/>
+          <w:color w:val="D4D4D4"/>
+          <w:sz w:val="21"/>
+          <w:szCs w:val="21"/>
+        </w:rPr>
+        <w:t xml:space="preserve">            </w:t>
+      </w:r>
+      <w:r>
+        <w:rPr>
+          <w:rFonts w:ascii="Consolas" w:eastAsia="Times New Roman" w:hAnsi="Consolas" w:cs="Times New Roman"/>
+          <w:color w:val="569CD6"/>
+          <w:sz w:val="21"/>
+          <w:szCs w:val="21"/>
+        </w:rPr>
+        <w:t>{</w:t>
+      </w:r>
+      <w:r>
+        <w:rPr>
+          <w:rFonts w:ascii="Consolas" w:eastAsia="Times New Roman" w:hAnsi="Consolas" w:cs="Times New Roman"/>
+          <w:color w:val="D4D4D4"/>
+          <w:sz w:val="21"/>
+          <w:szCs w:val="21"/>
+        </w:rPr>
+        <w:t>!</w:t>
+      </w:r>
+      <w:r>
+        <w:rPr>
+          <w:rFonts w:ascii="Consolas" w:eastAsia="Times New Roman" w:hAnsi="Consolas" w:cs="Times New Roman"/>
+          <w:color w:val="9CDCFE"/>
+          <w:sz w:val="21"/>
+          <w:szCs w:val="21"/>
+        </w:rPr>
+        <w:t>read</w:t>
+      </w:r>
+      <w:r>
+        <w:rPr>
+          <w:rFonts w:ascii="Consolas" w:eastAsia="Times New Roman" w:hAnsi="Consolas" w:cs="Times New Roman"/>
+          <w:color w:val="D4D4D4"/>
+          <w:sz w:val="21"/>
+          <w:szCs w:val="21"/>
+        </w:rPr>
+        <w:t xml:space="preserve"> &amp;&amp; </w:t>
+      </w:r>
+      <w:r>
+        <w:rPr>
+          <w:rFonts w:ascii="Consolas" w:eastAsia="Times New Roman" w:hAnsi="Consolas" w:cs="Times New Roman"/>
+          <w:color w:val="808080"/>
+          <w:sz w:val="21"/>
+          <w:szCs w:val="21"/>
+        </w:rPr>
+        <w:t>&lt;</w:t>
+      </w:r>
+      <w:r>
+        <w:rPr>
+          <w:rFonts w:ascii="Consolas" w:eastAsia="Times New Roman" w:hAnsi="Consolas" w:cs="Times New Roman"/>
+          <w:color w:val="4EC9B0"/>
+          <w:sz w:val="21"/>
+          <w:szCs w:val="21"/>
+        </w:rPr>
+        <w:t>StopRounded</w:t>
+      </w:r>
+      <w:r>
+        <w:rPr>
+          <w:rFonts w:ascii="Consolas" w:eastAsia="Times New Roman" w:hAnsi="Consolas" w:cs="Times New Roman"/>
+          <w:color w:val="D4D4D4"/>
+          <w:sz w:val="21"/>
+          <w:szCs w:val="21"/>
+        </w:rPr>
+        <w:t xml:space="preserve"> </w:t>
+      </w:r>
+      <w:r>
+        <w:rPr>
+          <w:rFonts w:ascii="Consolas" w:eastAsia="Times New Roman" w:hAnsi="Consolas" w:cs="Times New Roman"/>
+          <w:color w:val="9CDCFE"/>
+          <w:sz w:val="21"/>
+          <w:szCs w:val="21"/>
+        </w:rPr>
+        <w:t>className</w:t>
+      </w:r>
+      <w:r>
+        <w:rPr>
+          <w:rFonts w:ascii="Consolas" w:eastAsia="Times New Roman" w:hAnsi="Consolas" w:cs="Times New Roman"/>
+          <w:color w:val="D4D4D4"/>
+          <w:sz w:val="21"/>
+          <w:szCs w:val="21"/>
+        </w:rPr>
+        <w:t>=</w:t>
+      </w:r>
+      <w:r>
+        <w:rPr>
+          <w:rFonts w:ascii="Consolas" w:eastAsia="Times New Roman" w:hAnsi="Consolas" w:cs="Times New Roman"/>
+          <w:color w:val="CE9178"/>
+          <w:sz w:val="21"/>
+          <w:szCs w:val="21"/>
+        </w:rPr>
+        <w:t>"chat__readIcon"</w:t>
+      </w:r>
+      <w:r>
+        <w:rPr>
+          <w:rFonts w:ascii="Consolas" w:eastAsia="Times New Roman" w:hAnsi="Consolas" w:cs="Times New Roman"/>
+          <w:color w:val="808080"/>
+          <w:sz w:val="21"/>
+          <w:szCs w:val="21"/>
+        </w:rPr>
+        <w:t>/&gt;</w:t>
+      </w:r>
+      <w:r>
+        <w:rPr>
+          <w:rFonts w:ascii="Consolas" w:eastAsia="Times New Roman" w:hAnsi="Consolas" w:cs="Times New Roman"/>
+          <w:color w:val="569CD6"/>
+          <w:sz w:val="21"/>
+          <w:szCs w:val="21"/>
+        </w:rPr>
+        <w:t>}</w:t>
+      </w:r>
+    </w:p>
+    <w:p>
+      <w:pPr>
+        <w:shd w:val="clear" w:color="auto" w:fill="1E1E1E"/>
+        <w:spacing w:after="0" w:line="285" w:lineRule="atLeast"/>
+        <w:rPr>
+          <w:rFonts w:ascii="Consolas" w:eastAsia="Times New Roman" w:hAnsi="Consolas" w:cs="Times New Roman"/>
+          <w:color w:val="D4D4D4"/>
+          <w:sz w:val="21"/>
+          <w:szCs w:val="21"/>
+        </w:rPr>
+      </w:pPr>
+      <w:r>
+        <w:rPr>
+          <w:rFonts w:ascii="Consolas" w:eastAsia="Times New Roman" w:hAnsi="Consolas" w:cs="Times New Roman"/>
+          <w:color w:val="D4D4D4"/>
+          <w:sz w:val="21"/>
+          <w:szCs w:val="21"/>
+        </w:rPr>
+        <w:t xml:space="preserve">        </w:t>
+      </w:r>
+      <w:r>
+        <w:rPr>
+          <w:rFonts w:ascii="Consolas" w:eastAsia="Times New Roman" w:hAnsi="Consolas" w:cs="Times New Roman"/>
+          <w:color w:val="808080"/>
+          <w:sz w:val="21"/>
+          <w:szCs w:val="21"/>
+        </w:rPr>
+        <w:t>&lt;/</w:t>
+      </w:r>
+      <w:r>
+        <w:rPr>
+          <w:rFonts w:ascii="Consolas" w:eastAsia="Times New Roman" w:hAnsi="Consolas" w:cs="Times New Roman"/>
+          <w:color w:val="569CD6"/>
+          <w:sz w:val="21"/>
+          <w:szCs w:val="21"/>
+        </w:rPr>
+        <w:t>div</w:t>
+      </w:r>
+      <w:r>
+        <w:rPr>
+          <w:rFonts w:ascii="Consolas" w:eastAsia="Times New Roman" w:hAnsi="Consolas" w:cs="Times New Roman"/>
+          <w:color w:val="808080"/>
+          <w:sz w:val="21"/>
+          <w:szCs w:val="21"/>
+        </w:rPr>
+        <w:t>&gt;</w:t>
+      </w:r>
+    </w:p>
+    <w:p>
+      <w:pPr>
+        <w:shd w:val="clear" w:color="auto" w:fill="1E1E1E"/>
+        <w:spacing w:after="0" w:line="285" w:lineRule="atLeast"/>
+        <w:rPr>
+          <w:rFonts w:ascii="Consolas" w:eastAsia="Times New Roman" w:hAnsi="Consolas" w:cs="Times New Roman"/>
+          <w:color w:val="D4D4D4"/>
+          <w:sz w:val="21"/>
+          <w:szCs w:val="21"/>
+        </w:rPr>
+      </w:pPr>
+      <w:r>
+        <w:rPr>
+          <w:rFonts w:ascii="Consolas" w:eastAsia="Times New Roman" w:hAnsi="Consolas" w:cs="Times New Roman"/>
+          <w:color w:val="D4D4D4"/>
+          <w:sz w:val="21"/>
+          <w:szCs w:val="21"/>
+        </w:rPr>
+        <w:t>    )</w:t>
+      </w:r>
+    </w:p>
+    <w:p>
+      <w:pPr>
+        <w:shd w:val="clear" w:color="auto" w:fill="1E1E1E"/>
+        <w:spacing w:after="0" w:line="285" w:lineRule="atLeast"/>
+        <w:rPr>
+          <w:rFonts w:ascii="Consolas" w:eastAsia="Times New Roman" w:hAnsi="Consolas" w:cs="Times New Roman"/>
+          <w:color w:val="D4D4D4"/>
+          <w:sz w:val="21"/>
+          <w:szCs w:val="21"/>
+        </w:rPr>
+      </w:pPr>
+      <w:r>
+        <w:rPr>
+          <w:rFonts w:ascii="Consolas" w:eastAsia="Times New Roman" w:hAnsi="Consolas" w:cs="Times New Roman"/>
+          <w:color w:val="D4D4D4"/>
+          <w:sz w:val="21"/>
+          <w:szCs w:val="21"/>
+        </w:rPr>
+        <w:t>}</w:t>
+      </w:r>
+    </w:p>
+    <w:p>
+      <w:pPr>
+        <w:shd w:val="clear" w:color="auto" w:fill="1E1E1E"/>
+        <w:spacing w:after="0" w:line="285" w:lineRule="atLeast"/>
+        <w:rPr>
+          <w:rFonts w:ascii="Consolas" w:eastAsia="Times New Roman" w:hAnsi="Consolas" w:cs="Times New Roman"/>
+          <w:color w:val="D4D4D4"/>
+          <w:sz w:val="21"/>
+          <w:szCs w:val="21"/>
+        </w:rPr>
+      </w:pPr>
+    </w:p>
+    <w:p>
+      <w:pPr>
+        <w:shd w:val="clear" w:color="auto" w:fill="1E1E1E"/>
+        <w:spacing w:after="0" w:line="285" w:lineRule="atLeast"/>
+        <w:rPr>
+          <w:rFonts w:ascii="Consolas" w:eastAsia="Times New Roman" w:hAnsi="Consolas" w:cs="Times New Roman"/>
+          <w:color w:val="D4D4D4"/>
+          <w:sz w:val="21"/>
+          <w:szCs w:val="21"/>
+        </w:rPr>
+      </w:pPr>
+      <w:r>
+        <w:rPr>
+          <w:rFonts w:ascii="Consolas" w:eastAsia="Times New Roman" w:hAnsi="Consolas" w:cs="Times New Roman"/>
+          <w:color w:val="C586C0"/>
+          <w:sz w:val="21"/>
+          <w:szCs w:val="21"/>
+        </w:rPr>
+        <w:t>export</w:t>
+      </w:r>
+      <w:r>
+        <w:rPr>
+          <w:rFonts w:ascii="Consolas" w:eastAsia="Times New Roman" w:hAnsi="Consolas" w:cs="Times New Roman"/>
+          <w:color w:val="D4D4D4"/>
+          <w:sz w:val="21"/>
+          <w:szCs w:val="21"/>
+        </w:rPr>
+        <w:t xml:space="preserve"> </w:t>
+      </w:r>
+      <w:r>
+        <w:rPr>
+          <w:rFonts w:ascii="Consolas" w:eastAsia="Times New Roman" w:hAnsi="Consolas" w:cs="Times New Roman"/>
+          <w:color w:val="C586C0"/>
+          <w:sz w:val="21"/>
+          <w:szCs w:val="21"/>
+        </w:rPr>
+        <w:t>default</w:t>
+      </w:r>
+      <w:r>
+        <w:rPr>
+          <w:rFonts w:ascii="Consolas" w:eastAsia="Times New Roman" w:hAnsi="Consolas" w:cs="Times New Roman"/>
+          <w:color w:val="D4D4D4"/>
+          <w:sz w:val="21"/>
+          <w:szCs w:val="21"/>
+        </w:rPr>
+        <w:t xml:space="preserve"> </w:t>
+      </w:r>
+      <w:r>
+        <w:rPr>
+          <w:rFonts w:ascii="Consolas" w:eastAsia="Times New Roman" w:hAnsi="Consolas" w:cs="Times New Roman"/>
+          <w:color w:val="DCDCAA"/>
+          <w:sz w:val="21"/>
+          <w:szCs w:val="21"/>
+        </w:rPr>
+        <w:t>Chat</w:t>
+      </w:r>
+    </w:p>
+    <w:p>
+      <w:pPr>
+        <w:shd w:val="clear" w:color="auto" w:fill="1E1E1E"/>
+        <w:spacing w:after="0" w:line="285" w:lineRule="atLeast"/>
+        <w:rPr>
+          <w:rFonts w:ascii="Consolas" w:eastAsia="Times New Roman" w:hAnsi="Consolas" w:cs="Times New Roman"/>
+          <w:color w:val="D4D4D4"/>
+          <w:sz w:val="21"/>
+          <w:szCs w:val="21"/>
+        </w:rPr>
+      </w:pPr>
+    </w:p>
+    <w:p>
+      <w:pPr>
         <w:rPr>
           <w:rFonts w:ascii="Times New Roman" w:hAnsi="Times New Roman" w:cs="Times New Roman"/>
           <w:sz w:val="28"/>
           <w:szCs w:val="28"/>
         </w:rPr>
-        <w:t>Absolute with translate:</w:t>
-      </w:r>
-    </w:p>
-    <w:p>
-      <w:pPr>
-        <w:shd w:val="clear" w:color="auto" w:fill="1E1E1E"/>
-        <w:spacing w:after="0" w:line="285" w:lineRule="atLeast"/>
-        <w:rPr>
-          <w:rFonts w:ascii="Consolas" w:eastAsia="Times New Roman" w:hAnsi="Consolas" w:cs="Times New Roman"/>
-          <w:color w:val="D4D4D4"/>
-          <w:sz w:val="21"/>
-          <w:szCs w:val="21"/>
-        </w:rPr>
-      </w:pPr>
-      <w:r>
-        <w:rPr>
-          <w:rFonts w:ascii="Consolas" w:eastAsia="Times New Roman" w:hAnsi="Consolas" w:cs="Times New Roman"/>
-          <w:color w:val="D7BA7D"/>
-          <w:sz w:val="21"/>
-          <w:szCs w:val="21"/>
-        </w:rPr>
-        <w:t>.webcamCapture</w:t>
-      </w:r>
-      <w:r>
-        <w:rPr>
-          <w:rFonts w:ascii="Consolas" w:eastAsia="Times New Roman" w:hAnsi="Consolas" w:cs="Times New Roman"/>
-          <w:color w:val="D4D4D4"/>
-          <w:sz w:val="21"/>
-          <w:szCs w:val="21"/>
-        </w:rPr>
-        <w:t>{</w:t>
-      </w:r>
-    </w:p>
-    <w:p>
-      <w:pPr>
-        <w:shd w:val="clear" w:color="auto" w:fill="1E1E1E"/>
-        <w:spacing w:after="0" w:line="285" w:lineRule="atLeast"/>
-        <w:rPr>
-          <w:rFonts w:ascii="Consolas" w:eastAsia="Times New Roman" w:hAnsi="Consolas" w:cs="Times New Roman"/>
-          <w:color w:val="D4D4D4"/>
-          <w:sz w:val="21"/>
-          <w:szCs w:val="21"/>
-        </w:rPr>
-      </w:pPr>
-      <w:r>
-        <w:rPr>
-          <w:rFonts w:ascii="Consolas" w:eastAsia="Times New Roman" w:hAnsi="Consolas" w:cs="Times New Roman"/>
-          <w:color w:val="D4D4D4"/>
-          <w:sz w:val="21"/>
-          <w:szCs w:val="21"/>
-        </w:rPr>
-        <w:t xml:space="preserve">    </w:t>
-      </w:r>
-      <w:r>
-        <w:rPr>
-          <w:rFonts w:ascii="Consolas" w:eastAsia="Times New Roman" w:hAnsi="Consolas" w:cs="Times New Roman"/>
-          <w:color w:val="9CDCFE"/>
-          <w:sz w:val="21"/>
-          <w:szCs w:val="21"/>
-        </w:rPr>
-        <w:t>position</w:t>
-      </w:r>
-      <w:r>
-        <w:rPr>
-          <w:rFonts w:ascii="Consolas" w:eastAsia="Times New Roman" w:hAnsi="Consolas" w:cs="Times New Roman"/>
-          <w:color w:val="D4D4D4"/>
-          <w:sz w:val="21"/>
-          <w:szCs w:val="21"/>
-        </w:rPr>
-        <w:t xml:space="preserve">: </w:t>
-      </w:r>
-      <w:r>
-        <w:rPr>
-          <w:rFonts w:ascii="Consolas" w:eastAsia="Times New Roman" w:hAnsi="Consolas" w:cs="Times New Roman"/>
-          <w:color w:val="CE9178"/>
-          <w:sz w:val="21"/>
-          <w:szCs w:val="21"/>
-        </w:rPr>
-        <w:t>relative</w:t>
-      </w:r>
-    </w:p>
-    <w:p>
-      <w:pPr>
-        <w:shd w:val="clear" w:color="auto" w:fill="1E1E1E"/>
-        <w:spacing w:after="0" w:line="285" w:lineRule="atLeast"/>
-        <w:rPr>
-          <w:rFonts w:ascii="Consolas" w:eastAsia="Times New Roman" w:hAnsi="Consolas" w:cs="Times New Roman"/>
-          <w:color w:val="D4D4D4"/>
-          <w:sz w:val="21"/>
-          <w:szCs w:val="21"/>
-        </w:rPr>
-      </w:pPr>
-      <w:r>
-        <w:rPr>
-          <w:rFonts w:ascii="Consolas" w:eastAsia="Times New Roman" w:hAnsi="Consolas" w:cs="Times New Roman"/>
-          <w:color w:val="D4D4D4"/>
-          <w:sz w:val="21"/>
-          <w:szCs w:val="21"/>
-        </w:rPr>
-        <w:t>}</w:t>
-      </w:r>
-    </w:p>
-    <w:p>
-      <w:pPr>
-        <w:shd w:val="clear" w:color="auto" w:fill="1E1E1E"/>
-        <w:spacing w:after="0" w:line="285" w:lineRule="atLeast"/>
-        <w:rPr>
-          <w:rFonts w:ascii="Consolas" w:eastAsia="Times New Roman" w:hAnsi="Consolas" w:cs="Times New Roman"/>
-          <w:color w:val="D4D4D4"/>
-          <w:sz w:val="21"/>
-          <w:szCs w:val="21"/>
-        </w:rPr>
-      </w:pPr>
-    </w:p>
-    <w:p>
-      <w:pPr>
-        <w:shd w:val="clear" w:color="auto" w:fill="1E1E1E"/>
-        <w:spacing w:after="0" w:line="285" w:lineRule="atLeast"/>
-        <w:rPr>
-          <w:rFonts w:ascii="Consolas" w:eastAsia="Times New Roman" w:hAnsi="Consolas" w:cs="Times New Roman"/>
-          <w:color w:val="D4D4D4"/>
-          <w:sz w:val="21"/>
-          <w:szCs w:val="21"/>
-        </w:rPr>
-      </w:pPr>
-      <w:r>
-        <w:rPr>
-          <w:rFonts w:ascii="Consolas" w:eastAsia="Times New Roman" w:hAnsi="Consolas" w:cs="Times New Roman"/>
-          <w:color w:val="D7BA7D"/>
-          <w:sz w:val="21"/>
-          <w:szCs w:val="21"/>
-        </w:rPr>
-        <w:t>.webcamcapture__button</w:t>
-      </w:r>
-      <w:r>
-        <w:rPr>
-          <w:rFonts w:ascii="Consolas" w:eastAsia="Times New Roman" w:hAnsi="Consolas" w:cs="Times New Roman"/>
-          <w:color w:val="D4D4D4"/>
-          <w:sz w:val="21"/>
-          <w:szCs w:val="21"/>
-        </w:rPr>
-        <w:t>{</w:t>
-      </w:r>
-    </w:p>
-    <w:p>
-      <w:pPr>
-        <w:shd w:val="clear" w:color="auto" w:fill="1E1E1E"/>
-        <w:spacing w:after="0" w:line="285" w:lineRule="atLeast"/>
-        <w:rPr>
-          <w:rFonts w:ascii="Consolas" w:eastAsia="Times New Roman" w:hAnsi="Consolas" w:cs="Times New Roman"/>
-          <w:color w:val="D4D4D4"/>
-          <w:sz w:val="21"/>
-          <w:szCs w:val="21"/>
-        </w:rPr>
-      </w:pPr>
-      <w:r>
-        <w:rPr>
-          <w:rFonts w:ascii="Consolas" w:eastAsia="Times New Roman" w:hAnsi="Consolas" w:cs="Times New Roman"/>
-          <w:color w:val="D4D4D4"/>
-          <w:sz w:val="21"/>
-          <w:szCs w:val="21"/>
-        </w:rPr>
-        <w:t xml:space="preserve">    </w:t>
-      </w:r>
-      <w:r>
-        <w:rPr>
-          <w:rFonts w:ascii="Consolas" w:eastAsia="Times New Roman" w:hAnsi="Consolas" w:cs="Times New Roman"/>
-          <w:color w:val="9CDCFE"/>
-          <w:sz w:val="21"/>
-          <w:szCs w:val="21"/>
-        </w:rPr>
-        <w:t>position</w:t>
-      </w:r>
-      <w:r>
-        <w:rPr>
-          <w:rFonts w:ascii="Consolas" w:eastAsia="Times New Roman" w:hAnsi="Consolas" w:cs="Times New Roman"/>
-          <w:color w:val="D4D4D4"/>
-          <w:sz w:val="21"/>
-          <w:szCs w:val="21"/>
-        </w:rPr>
-        <w:t xml:space="preserve">: </w:t>
-      </w:r>
-      <w:r>
-        <w:rPr>
-          <w:rFonts w:ascii="Consolas" w:eastAsia="Times New Roman" w:hAnsi="Consolas" w:cs="Times New Roman"/>
-          <w:color w:val="CE9178"/>
-          <w:sz w:val="21"/>
-          <w:szCs w:val="21"/>
-        </w:rPr>
-        <w:t>absolute</w:t>
-      </w:r>
-      <w:r>
-        <w:rPr>
-          <w:rFonts w:ascii="Consolas" w:eastAsia="Times New Roman" w:hAnsi="Consolas" w:cs="Times New Roman"/>
-          <w:color w:val="D4D4D4"/>
-          <w:sz w:val="21"/>
-          <w:szCs w:val="21"/>
-        </w:rPr>
-        <w:t>;</w:t>
-      </w:r>
-    </w:p>
-    <w:p>
-      <w:pPr>
-        <w:shd w:val="clear" w:color="auto" w:fill="1E1E1E"/>
-        <w:spacing w:after="0" w:line="285" w:lineRule="atLeast"/>
-        <w:rPr>
-          <w:rFonts w:ascii="Consolas" w:eastAsia="Times New Roman" w:hAnsi="Consolas" w:cs="Times New Roman"/>
-          <w:color w:val="D4D4D4"/>
-          <w:sz w:val="21"/>
-          <w:szCs w:val="21"/>
-        </w:rPr>
-      </w:pPr>
-      <w:r>
-        <w:rPr>
-          <w:rFonts w:ascii="Consolas" w:eastAsia="Times New Roman" w:hAnsi="Consolas" w:cs="Times New Roman"/>
-          <w:color w:val="D4D4D4"/>
-          <w:sz w:val="21"/>
-          <w:szCs w:val="21"/>
-        </w:rPr>
-        <w:t xml:space="preserve">    </w:t>
-      </w:r>
-      <w:r>
-        <w:rPr>
-          <w:rFonts w:ascii="Consolas" w:eastAsia="Times New Roman" w:hAnsi="Consolas" w:cs="Times New Roman"/>
-          <w:color w:val="9CDCFE"/>
-          <w:sz w:val="21"/>
-          <w:szCs w:val="21"/>
-        </w:rPr>
-        <w:t>bottom</w:t>
-      </w:r>
-      <w:r>
-        <w:rPr>
-          <w:rFonts w:ascii="Consolas" w:eastAsia="Times New Roman" w:hAnsi="Consolas" w:cs="Times New Roman"/>
-          <w:color w:val="D4D4D4"/>
-          <w:sz w:val="21"/>
-          <w:szCs w:val="21"/>
-        </w:rPr>
-        <w:t xml:space="preserve">: </w:t>
-      </w:r>
-      <w:r>
-        <w:rPr>
-          <w:rFonts w:ascii="Consolas" w:eastAsia="Times New Roman" w:hAnsi="Consolas" w:cs="Times New Roman"/>
-          <w:color w:val="B5CEA8"/>
-          <w:sz w:val="21"/>
-          <w:szCs w:val="21"/>
-        </w:rPr>
-        <w:t>0</w:t>
-      </w:r>
-      <w:r>
-        <w:rPr>
-          <w:rFonts w:ascii="Consolas" w:eastAsia="Times New Roman" w:hAnsi="Consolas" w:cs="Times New Roman"/>
-          <w:color w:val="D4D4D4"/>
-          <w:sz w:val="21"/>
-          <w:szCs w:val="21"/>
-        </w:rPr>
-        <w:t>;</w:t>
-      </w:r>
-    </w:p>
-    <w:p>
-      <w:pPr>
-        <w:shd w:val="clear" w:color="auto" w:fill="1E1E1E"/>
-        <w:spacing w:after="0" w:line="285" w:lineRule="atLeast"/>
-        <w:rPr>
-          <w:rFonts w:ascii="Consolas" w:eastAsia="Times New Roman" w:hAnsi="Consolas" w:cs="Times New Roman"/>
-          <w:color w:val="D4D4D4"/>
-          <w:sz w:val="21"/>
-          <w:szCs w:val="21"/>
-        </w:rPr>
-      </w:pPr>
-      <w:r>
-        <w:rPr>
-          <w:rFonts w:ascii="Consolas" w:eastAsia="Times New Roman" w:hAnsi="Consolas" w:cs="Times New Roman"/>
-          <w:color w:val="D4D4D4"/>
-          <w:sz w:val="21"/>
-          <w:szCs w:val="21"/>
-        </w:rPr>
-        <w:t xml:space="preserve">    </w:t>
-      </w:r>
-      <w:r>
-        <w:rPr>
-          <w:rFonts w:ascii="Consolas" w:eastAsia="Times New Roman" w:hAnsi="Consolas" w:cs="Times New Roman"/>
-          <w:color w:val="9CDCFE"/>
-          <w:sz w:val="21"/>
-          <w:szCs w:val="21"/>
-        </w:rPr>
-        <w:t>left</w:t>
-      </w:r>
-      <w:r>
-        <w:rPr>
-          <w:rFonts w:ascii="Consolas" w:eastAsia="Times New Roman" w:hAnsi="Consolas" w:cs="Times New Roman"/>
-          <w:color w:val="D4D4D4"/>
-          <w:sz w:val="21"/>
-          <w:szCs w:val="21"/>
-        </w:rPr>
-        <w:t xml:space="preserve">: </w:t>
-      </w:r>
-      <w:r>
-        <w:rPr>
-          <w:rFonts w:ascii="Consolas" w:eastAsia="Times New Roman" w:hAnsi="Consolas" w:cs="Times New Roman"/>
-          <w:color w:val="B5CEA8"/>
-          <w:sz w:val="21"/>
-          <w:szCs w:val="21"/>
-        </w:rPr>
-        <w:t>50%</w:t>
-      </w:r>
-      <w:r>
-        <w:rPr>
-          <w:rFonts w:ascii="Consolas" w:eastAsia="Times New Roman" w:hAnsi="Consolas" w:cs="Times New Roman"/>
-          <w:color w:val="D4D4D4"/>
-          <w:sz w:val="21"/>
-          <w:szCs w:val="21"/>
-        </w:rPr>
-        <w:t>;</w:t>
-      </w:r>
-    </w:p>
-    <w:p>
-      <w:pPr>
-        <w:shd w:val="clear" w:color="auto" w:fill="1E1E1E"/>
-        <w:spacing w:after="0" w:line="285" w:lineRule="atLeast"/>
-        <w:rPr>
-          <w:rFonts w:ascii="Consolas" w:eastAsia="Times New Roman" w:hAnsi="Consolas" w:cs="Times New Roman"/>
-          <w:color w:val="D4D4D4"/>
-          <w:sz w:val="21"/>
-          <w:szCs w:val="21"/>
-        </w:rPr>
-      </w:pPr>
-      <w:r>
-        <w:rPr>
-          <w:rFonts w:ascii="Consolas" w:eastAsia="Times New Roman" w:hAnsi="Consolas" w:cs="Times New Roman"/>
-          <w:color w:val="D4D4D4"/>
-          <w:sz w:val="21"/>
-          <w:szCs w:val="21"/>
-        </w:rPr>
-        <w:t xml:space="preserve">    </w:t>
-      </w:r>
-      <w:r>
-        <w:rPr>
-          <w:rFonts w:ascii="Consolas" w:eastAsia="Times New Roman" w:hAnsi="Consolas" w:cs="Times New Roman"/>
-          <w:color w:val="9CDCFE"/>
-          <w:sz w:val="21"/>
-          <w:szCs w:val="21"/>
-        </w:rPr>
-        <w:t>transform</w:t>
-      </w:r>
-      <w:r>
-        <w:rPr>
-          <w:rFonts w:ascii="Consolas" w:eastAsia="Times New Roman" w:hAnsi="Consolas" w:cs="Times New Roman"/>
-          <w:color w:val="D4D4D4"/>
-          <w:sz w:val="21"/>
-          <w:szCs w:val="21"/>
-        </w:rPr>
-        <w:t xml:space="preserve">: </w:t>
-      </w:r>
-      <w:r>
-        <w:rPr>
-          <w:rFonts w:ascii="Consolas" w:eastAsia="Times New Roman" w:hAnsi="Consolas" w:cs="Times New Roman"/>
-          <w:color w:val="DCDCAA"/>
-          <w:sz w:val="21"/>
-          <w:szCs w:val="21"/>
-        </w:rPr>
-        <w:t>translate</w:t>
-      </w:r>
-      <w:r>
-        <w:rPr>
-          <w:rFonts w:ascii="Consolas" w:eastAsia="Times New Roman" w:hAnsi="Consolas" w:cs="Times New Roman"/>
-          <w:color w:val="D4D4D4"/>
-          <w:sz w:val="21"/>
-          <w:szCs w:val="21"/>
-        </w:rPr>
-        <w:t>(</w:t>
-      </w:r>
-      <w:r>
-        <w:rPr>
-          <w:rFonts w:ascii="Consolas" w:eastAsia="Times New Roman" w:hAnsi="Consolas" w:cs="Times New Roman"/>
-          <w:color w:val="B5CEA8"/>
-          <w:sz w:val="21"/>
-          <w:szCs w:val="21"/>
-        </w:rPr>
-        <w:t>-50%</w:t>
-      </w:r>
-      <w:r>
-        <w:rPr>
-          <w:rFonts w:ascii="Consolas" w:eastAsia="Times New Roman" w:hAnsi="Consolas" w:cs="Times New Roman"/>
-          <w:color w:val="D4D4D4"/>
-          <w:sz w:val="21"/>
-          <w:szCs w:val="21"/>
-        </w:rPr>
-        <w:t xml:space="preserve">, </w:t>
-      </w:r>
-      <w:r>
-        <w:rPr>
-          <w:rFonts w:ascii="Consolas" w:eastAsia="Times New Roman" w:hAnsi="Consolas" w:cs="Times New Roman"/>
-          <w:color w:val="B5CEA8"/>
-          <w:sz w:val="21"/>
-          <w:szCs w:val="21"/>
-        </w:rPr>
-        <w:t>-50%</w:t>
-      </w:r>
-      <w:r>
-        <w:rPr>
-          <w:rFonts w:ascii="Consolas" w:eastAsia="Times New Roman" w:hAnsi="Consolas" w:cs="Times New Roman"/>
-          <w:color w:val="D4D4D4"/>
-          <w:sz w:val="21"/>
-          <w:szCs w:val="21"/>
-        </w:rPr>
-        <w:t>);</w:t>
-      </w:r>
-    </w:p>
-    <w:p>
-      <w:pPr>
-        <w:shd w:val="clear" w:color="auto" w:fill="1E1E1E"/>
-        <w:spacing w:after="0" w:line="285" w:lineRule="atLeast"/>
-        <w:rPr>
-          <w:rFonts w:ascii="Consolas" w:eastAsia="Times New Roman" w:hAnsi="Consolas" w:cs="Times New Roman"/>
-          <w:color w:val="D4D4D4"/>
-          <w:sz w:val="21"/>
-          <w:szCs w:val="21"/>
-        </w:rPr>
-      </w:pPr>
-      <w:r>
-        <w:rPr>
-          <w:rFonts w:ascii="Consolas" w:eastAsia="Times New Roman" w:hAnsi="Consolas" w:cs="Times New Roman"/>
-          <w:color w:val="D4D4D4"/>
-          <w:sz w:val="21"/>
-          <w:szCs w:val="21"/>
-        </w:rPr>
-        <w:t xml:space="preserve">    </w:t>
-      </w:r>
-      <w:r>
-        <w:rPr>
-          <w:rFonts w:ascii="Consolas" w:eastAsia="Times New Roman" w:hAnsi="Consolas" w:cs="Times New Roman"/>
-          <w:color w:val="9CDCFE"/>
-          <w:sz w:val="21"/>
-          <w:szCs w:val="21"/>
-        </w:rPr>
-        <w:t>cursor</w:t>
-      </w:r>
-      <w:r>
-        <w:rPr>
-          <w:rFonts w:ascii="Consolas" w:eastAsia="Times New Roman" w:hAnsi="Consolas" w:cs="Times New Roman"/>
-          <w:color w:val="D4D4D4"/>
-          <w:sz w:val="21"/>
-          <w:szCs w:val="21"/>
-        </w:rPr>
-        <w:t xml:space="preserve">: </w:t>
-      </w:r>
-      <w:r>
-        <w:rPr>
-          <w:rFonts w:ascii="Consolas" w:eastAsia="Times New Roman" w:hAnsi="Consolas" w:cs="Times New Roman"/>
-          <w:color w:val="CE9178"/>
-          <w:sz w:val="21"/>
-          <w:szCs w:val="21"/>
-        </w:rPr>
-        <w:t>pointer</w:t>
-      </w:r>
-      <w:r>
-        <w:rPr>
-          <w:rFonts w:ascii="Consolas" w:eastAsia="Times New Roman" w:hAnsi="Consolas" w:cs="Times New Roman"/>
-          <w:color w:val="D4D4D4"/>
-          <w:sz w:val="21"/>
-          <w:szCs w:val="21"/>
-        </w:rPr>
-        <w:t>;</w:t>
-      </w:r>
-    </w:p>
-    <w:p>
-      <w:pPr>
-        <w:shd w:val="clear" w:color="auto" w:fill="1E1E1E"/>
-        <w:spacing w:after="0" w:line="285" w:lineRule="atLeast"/>
-        <w:rPr>
-          <w:rFonts w:ascii="Consolas" w:eastAsia="Times New Roman" w:hAnsi="Consolas" w:cs="Times New Roman"/>
-          <w:color w:val="D4D4D4"/>
-          <w:sz w:val="21"/>
-          <w:szCs w:val="21"/>
-        </w:rPr>
-      </w:pPr>
-      <w:r>
-        <w:rPr>
-          <w:rFonts w:ascii="Consolas" w:eastAsia="Times New Roman" w:hAnsi="Consolas" w:cs="Times New Roman"/>
-          <w:color w:val="D4D4D4"/>
-          <w:sz w:val="21"/>
-          <w:szCs w:val="21"/>
-        </w:rPr>
-        <w:t xml:space="preserve">    </w:t>
-      </w:r>
-      <w:r>
-        <w:rPr>
-          <w:rFonts w:ascii="Consolas" w:eastAsia="Times New Roman" w:hAnsi="Consolas" w:cs="Times New Roman"/>
-          <w:color w:val="9CDCFE"/>
-          <w:sz w:val="21"/>
-          <w:szCs w:val="21"/>
-        </w:rPr>
-        <w:t>color</w:t>
-      </w:r>
-      <w:r>
-        <w:rPr>
-          <w:rFonts w:ascii="Consolas" w:eastAsia="Times New Roman" w:hAnsi="Consolas" w:cs="Times New Roman"/>
-          <w:color w:val="D4D4D4"/>
-          <w:sz w:val="21"/>
-          <w:szCs w:val="21"/>
-        </w:rPr>
-        <w:t xml:space="preserve">: </w:t>
-      </w:r>
-      <w:r>
-        <w:rPr>
-          <w:rFonts w:ascii="Consolas" w:eastAsia="Times New Roman" w:hAnsi="Consolas" w:cs="Times New Roman"/>
-          <w:color w:val="CE9178"/>
-          <w:sz w:val="21"/>
-          <w:szCs w:val="21"/>
-        </w:rPr>
-        <w:t>red</w:t>
-      </w:r>
-      <w:r>
-        <w:rPr>
-          <w:rFonts w:ascii="Consolas" w:eastAsia="Times New Roman" w:hAnsi="Consolas" w:cs="Times New Roman"/>
-          <w:color w:val="D4D4D4"/>
-          <w:sz w:val="21"/>
-          <w:szCs w:val="21"/>
-        </w:rPr>
-        <w:t>;</w:t>
-      </w:r>
-    </w:p>
-    <w:p>
-      <w:pPr>
-        <w:shd w:val="clear" w:color="auto" w:fill="1E1E1E"/>
-        <w:spacing w:after="0" w:line="285" w:lineRule="atLeast"/>
-        <w:rPr>
-          <w:rFonts w:ascii="Consolas" w:eastAsia="Times New Roman" w:hAnsi="Consolas" w:cs="Times New Roman"/>
-          <w:color w:val="D4D4D4"/>
-          <w:sz w:val="21"/>
-          <w:szCs w:val="21"/>
-        </w:rPr>
-      </w:pPr>
-      <w:r>
-        <w:rPr>
-          <w:rFonts w:ascii="Consolas" w:eastAsia="Times New Roman" w:hAnsi="Consolas" w:cs="Times New Roman"/>
-          <w:color w:val="D4D4D4"/>
-          <w:sz w:val="21"/>
-          <w:szCs w:val="21"/>
-        </w:rPr>
-        <w:t>}</w:t>
-      </w:r>
+      </w:pPr>
     </w:p>
     <w:p>
       <w:pPr>
@@ -7482,12 +9556,605 @@
           <w:szCs w:val="28"/>
         </w:rPr>
       </w:pPr>
-      <w:r>
+    </w:p>
+    <w:p>
+      <w:pPr>
         <w:rPr>
           <w:rFonts w:ascii="Times New Roman" w:hAnsi="Times New Roman" w:cs="Times New Roman"/>
           <w:sz w:val="28"/>
           <w:szCs w:val="28"/>
         </w:rPr>
+      </w:pPr>
+    </w:p>
+    <w:p>
+      <w:pPr>
+        <w:rPr>
+          <w:rFonts w:ascii="Times New Roman" w:hAnsi="Times New Roman" w:cs="Times New Roman"/>
+          <w:sz w:val="28"/>
+          <w:szCs w:val="28"/>
+        </w:rPr>
+      </w:pPr>
+      <w:r>
+        <w:rPr>
+          <w:rFonts w:ascii="Times New Roman" w:hAnsi="Times New Roman" w:cs="Times New Roman"/>
+          <w:sz w:val="28"/>
+          <w:szCs w:val="28"/>
+        </w:rPr>
+        <w:t>Absolute with translate:</w:t>
+      </w:r>
+    </w:p>
+    <w:p>
+      <w:pPr>
+        <w:shd w:val="clear" w:color="auto" w:fill="1E1E1E"/>
+        <w:spacing w:after="0" w:line="285" w:lineRule="atLeast"/>
+        <w:rPr>
+          <w:rFonts w:ascii="Consolas" w:eastAsia="Times New Roman" w:hAnsi="Consolas" w:cs="Times New Roman"/>
+          <w:color w:val="D4D4D4"/>
+          <w:sz w:val="21"/>
+          <w:szCs w:val="21"/>
+        </w:rPr>
+      </w:pPr>
+      <w:r>
+        <w:rPr>
+          <w:rFonts w:ascii="Consolas" w:eastAsia="Times New Roman" w:hAnsi="Consolas" w:cs="Times New Roman"/>
+          <w:color w:val="D7BA7D"/>
+          <w:sz w:val="21"/>
+          <w:szCs w:val="21"/>
+        </w:rPr>
+        <w:t>.webcamCapture</w:t>
+      </w:r>
+      <w:r>
+        <w:rPr>
+          <w:rFonts w:ascii="Consolas" w:eastAsia="Times New Roman" w:hAnsi="Consolas" w:cs="Times New Roman"/>
+          <w:color w:val="D4D4D4"/>
+          <w:sz w:val="21"/>
+          <w:szCs w:val="21"/>
+        </w:rPr>
+        <w:t>{</w:t>
+      </w:r>
+    </w:p>
+    <w:p>
+      <w:pPr>
+        <w:shd w:val="clear" w:color="auto" w:fill="1E1E1E"/>
+        <w:spacing w:after="0" w:line="285" w:lineRule="atLeast"/>
+        <w:rPr>
+          <w:rFonts w:ascii="Consolas" w:eastAsia="Times New Roman" w:hAnsi="Consolas" w:cs="Times New Roman"/>
+          <w:color w:val="D4D4D4"/>
+          <w:sz w:val="21"/>
+          <w:szCs w:val="21"/>
+        </w:rPr>
+      </w:pPr>
+      <w:r>
+        <w:rPr>
+          <w:rFonts w:ascii="Consolas" w:eastAsia="Times New Roman" w:hAnsi="Consolas" w:cs="Times New Roman"/>
+          <w:color w:val="D4D4D4"/>
+          <w:sz w:val="21"/>
+          <w:szCs w:val="21"/>
+        </w:rPr>
+        <w:t xml:space="preserve">    </w:t>
+      </w:r>
+      <w:r>
+        <w:rPr>
+          <w:rFonts w:ascii="Consolas" w:eastAsia="Times New Roman" w:hAnsi="Consolas" w:cs="Times New Roman"/>
+          <w:color w:val="9CDCFE"/>
+          <w:sz w:val="21"/>
+          <w:szCs w:val="21"/>
+        </w:rPr>
+        <w:t>position</w:t>
+      </w:r>
+      <w:r>
+        <w:rPr>
+          <w:rFonts w:ascii="Consolas" w:eastAsia="Times New Roman" w:hAnsi="Consolas" w:cs="Times New Roman"/>
+          <w:color w:val="D4D4D4"/>
+          <w:sz w:val="21"/>
+          <w:szCs w:val="21"/>
+        </w:rPr>
+        <w:t xml:space="preserve">: </w:t>
+      </w:r>
+      <w:r>
+        <w:rPr>
+          <w:rFonts w:ascii="Consolas" w:eastAsia="Times New Roman" w:hAnsi="Consolas" w:cs="Times New Roman"/>
+          <w:color w:val="CE9178"/>
+          <w:sz w:val="21"/>
+          <w:szCs w:val="21"/>
+        </w:rPr>
+        <w:t>relative</w:t>
+      </w:r>
+    </w:p>
+    <w:p>
+      <w:pPr>
+        <w:shd w:val="clear" w:color="auto" w:fill="1E1E1E"/>
+        <w:spacing w:after="0" w:line="285" w:lineRule="atLeast"/>
+        <w:rPr>
+          <w:rFonts w:ascii="Consolas" w:eastAsia="Times New Roman" w:hAnsi="Consolas" w:cs="Times New Roman"/>
+          <w:color w:val="D4D4D4"/>
+          <w:sz w:val="21"/>
+          <w:szCs w:val="21"/>
+        </w:rPr>
+      </w:pPr>
+      <w:r>
+        <w:rPr>
+          <w:rFonts w:ascii="Consolas" w:eastAsia="Times New Roman" w:hAnsi="Consolas" w:cs="Times New Roman"/>
+          <w:color w:val="D4D4D4"/>
+          <w:sz w:val="21"/>
+          <w:szCs w:val="21"/>
+        </w:rPr>
+        <w:t>}</w:t>
+      </w:r>
+    </w:p>
+    <w:p>
+      <w:pPr>
+        <w:shd w:val="clear" w:color="auto" w:fill="1E1E1E"/>
+        <w:spacing w:after="0" w:line="285" w:lineRule="atLeast"/>
+        <w:rPr>
+          <w:rFonts w:ascii="Consolas" w:eastAsia="Times New Roman" w:hAnsi="Consolas" w:cs="Times New Roman"/>
+          <w:color w:val="D4D4D4"/>
+          <w:sz w:val="21"/>
+          <w:szCs w:val="21"/>
+        </w:rPr>
+      </w:pPr>
+    </w:p>
+    <w:p>
+      <w:pPr>
+        <w:shd w:val="clear" w:color="auto" w:fill="1E1E1E"/>
+        <w:spacing w:after="0" w:line="285" w:lineRule="atLeast"/>
+        <w:rPr>
+          <w:rFonts w:ascii="Consolas" w:eastAsia="Times New Roman" w:hAnsi="Consolas" w:cs="Times New Roman"/>
+          <w:color w:val="D4D4D4"/>
+          <w:sz w:val="21"/>
+          <w:szCs w:val="21"/>
+        </w:rPr>
+      </w:pPr>
+      <w:r>
+        <w:rPr>
+          <w:rFonts w:ascii="Consolas" w:eastAsia="Times New Roman" w:hAnsi="Consolas" w:cs="Times New Roman"/>
+          <w:color w:val="D7BA7D"/>
+          <w:sz w:val="21"/>
+          <w:szCs w:val="21"/>
+        </w:rPr>
+        <w:t>.webcamcapture__button</w:t>
+      </w:r>
+      <w:r>
+        <w:rPr>
+          <w:rFonts w:ascii="Consolas" w:eastAsia="Times New Roman" w:hAnsi="Consolas" w:cs="Times New Roman"/>
+          <w:color w:val="D4D4D4"/>
+          <w:sz w:val="21"/>
+          <w:szCs w:val="21"/>
+        </w:rPr>
+        <w:t>{</w:t>
+      </w:r>
+    </w:p>
+    <w:p>
+      <w:pPr>
+        <w:shd w:val="clear" w:color="auto" w:fill="1E1E1E"/>
+        <w:spacing w:after="0" w:line="285" w:lineRule="atLeast"/>
+        <w:rPr>
+          <w:rFonts w:ascii="Consolas" w:eastAsia="Times New Roman" w:hAnsi="Consolas" w:cs="Times New Roman"/>
+          <w:color w:val="D4D4D4"/>
+          <w:sz w:val="21"/>
+          <w:szCs w:val="21"/>
+        </w:rPr>
+      </w:pPr>
+      <w:r>
+        <w:rPr>
+          <w:rFonts w:ascii="Consolas" w:eastAsia="Times New Roman" w:hAnsi="Consolas" w:cs="Times New Roman"/>
+          <w:color w:val="D4D4D4"/>
+          <w:sz w:val="21"/>
+          <w:szCs w:val="21"/>
+        </w:rPr>
+        <w:t xml:space="preserve">    </w:t>
+      </w:r>
+      <w:r>
+        <w:rPr>
+          <w:rFonts w:ascii="Consolas" w:eastAsia="Times New Roman" w:hAnsi="Consolas" w:cs="Times New Roman"/>
+          <w:color w:val="9CDCFE"/>
+          <w:sz w:val="21"/>
+          <w:szCs w:val="21"/>
+        </w:rPr>
+        <w:t>position</w:t>
+      </w:r>
+      <w:r>
+        <w:rPr>
+          <w:rFonts w:ascii="Consolas" w:eastAsia="Times New Roman" w:hAnsi="Consolas" w:cs="Times New Roman"/>
+          <w:color w:val="D4D4D4"/>
+          <w:sz w:val="21"/>
+          <w:szCs w:val="21"/>
+        </w:rPr>
+        <w:t xml:space="preserve">: </w:t>
+      </w:r>
+      <w:r>
+        <w:rPr>
+          <w:rFonts w:ascii="Consolas" w:eastAsia="Times New Roman" w:hAnsi="Consolas" w:cs="Times New Roman"/>
+          <w:color w:val="CE9178"/>
+          <w:sz w:val="21"/>
+          <w:szCs w:val="21"/>
+        </w:rPr>
+        <w:t>absolute</w:t>
+      </w:r>
+      <w:r>
+        <w:rPr>
+          <w:rFonts w:ascii="Consolas" w:eastAsia="Times New Roman" w:hAnsi="Consolas" w:cs="Times New Roman"/>
+          <w:color w:val="D4D4D4"/>
+          <w:sz w:val="21"/>
+          <w:szCs w:val="21"/>
+        </w:rPr>
+        <w:t>;</w:t>
+      </w:r>
+    </w:p>
+    <w:p>
+      <w:pPr>
+        <w:shd w:val="clear" w:color="auto" w:fill="1E1E1E"/>
+        <w:spacing w:after="0" w:line="285" w:lineRule="atLeast"/>
+        <w:rPr>
+          <w:rFonts w:ascii="Consolas" w:eastAsia="Times New Roman" w:hAnsi="Consolas" w:cs="Times New Roman"/>
+          <w:color w:val="D4D4D4"/>
+          <w:sz w:val="21"/>
+          <w:szCs w:val="21"/>
+        </w:rPr>
+      </w:pPr>
+      <w:r>
+        <w:rPr>
+          <w:rFonts w:ascii="Consolas" w:eastAsia="Times New Roman" w:hAnsi="Consolas" w:cs="Times New Roman"/>
+          <w:color w:val="D4D4D4"/>
+          <w:sz w:val="21"/>
+          <w:szCs w:val="21"/>
+        </w:rPr>
+        <w:t xml:space="preserve">    </w:t>
+      </w:r>
+      <w:r>
+        <w:rPr>
+          <w:rFonts w:ascii="Consolas" w:eastAsia="Times New Roman" w:hAnsi="Consolas" w:cs="Times New Roman"/>
+          <w:color w:val="9CDCFE"/>
+          <w:sz w:val="21"/>
+          <w:szCs w:val="21"/>
+        </w:rPr>
+        <w:t>bottom</w:t>
+      </w:r>
+      <w:r>
+        <w:rPr>
+          <w:rFonts w:ascii="Consolas" w:eastAsia="Times New Roman" w:hAnsi="Consolas" w:cs="Times New Roman"/>
+          <w:color w:val="D4D4D4"/>
+          <w:sz w:val="21"/>
+          <w:szCs w:val="21"/>
+        </w:rPr>
+        <w:t xml:space="preserve">: </w:t>
+      </w:r>
+      <w:r>
+        <w:rPr>
+          <w:rFonts w:ascii="Consolas" w:eastAsia="Times New Roman" w:hAnsi="Consolas" w:cs="Times New Roman"/>
+          <w:color w:val="B5CEA8"/>
+          <w:sz w:val="21"/>
+          <w:szCs w:val="21"/>
+        </w:rPr>
+        <w:t>0</w:t>
+      </w:r>
+      <w:r>
+        <w:rPr>
+          <w:rFonts w:ascii="Consolas" w:eastAsia="Times New Roman" w:hAnsi="Consolas" w:cs="Times New Roman"/>
+          <w:color w:val="D4D4D4"/>
+          <w:sz w:val="21"/>
+          <w:szCs w:val="21"/>
+        </w:rPr>
+        <w:t>;</w:t>
+      </w:r>
+    </w:p>
+    <w:p>
+      <w:pPr>
+        <w:shd w:val="clear" w:color="auto" w:fill="1E1E1E"/>
+        <w:spacing w:after="0" w:line="285" w:lineRule="atLeast"/>
+        <w:rPr>
+          <w:rFonts w:ascii="Consolas" w:eastAsia="Times New Roman" w:hAnsi="Consolas" w:cs="Times New Roman"/>
+          <w:color w:val="D4D4D4"/>
+          <w:sz w:val="21"/>
+          <w:szCs w:val="21"/>
+        </w:rPr>
+      </w:pPr>
+      <w:r>
+        <w:rPr>
+          <w:rFonts w:ascii="Consolas" w:eastAsia="Times New Roman" w:hAnsi="Consolas" w:cs="Times New Roman"/>
+          <w:color w:val="D4D4D4"/>
+          <w:sz w:val="21"/>
+          <w:szCs w:val="21"/>
+        </w:rPr>
+        <w:t xml:space="preserve">    </w:t>
+      </w:r>
+      <w:r>
+        <w:rPr>
+          <w:rFonts w:ascii="Consolas" w:eastAsia="Times New Roman" w:hAnsi="Consolas" w:cs="Times New Roman"/>
+          <w:color w:val="9CDCFE"/>
+          <w:sz w:val="21"/>
+          <w:szCs w:val="21"/>
+        </w:rPr>
+        <w:t>left</w:t>
+      </w:r>
+      <w:r>
+        <w:rPr>
+          <w:rFonts w:ascii="Consolas" w:eastAsia="Times New Roman" w:hAnsi="Consolas" w:cs="Times New Roman"/>
+          <w:color w:val="D4D4D4"/>
+          <w:sz w:val="21"/>
+          <w:szCs w:val="21"/>
+        </w:rPr>
+        <w:t xml:space="preserve">: </w:t>
+      </w:r>
+      <w:r>
+        <w:rPr>
+          <w:rFonts w:ascii="Consolas" w:eastAsia="Times New Roman" w:hAnsi="Consolas" w:cs="Times New Roman"/>
+          <w:color w:val="B5CEA8"/>
+          <w:sz w:val="21"/>
+          <w:szCs w:val="21"/>
+        </w:rPr>
+        <w:t>50%</w:t>
+      </w:r>
+      <w:r>
+        <w:rPr>
+          <w:rFonts w:ascii="Consolas" w:eastAsia="Times New Roman" w:hAnsi="Consolas" w:cs="Times New Roman"/>
+          <w:color w:val="D4D4D4"/>
+          <w:sz w:val="21"/>
+          <w:szCs w:val="21"/>
+        </w:rPr>
+        <w:t>;</w:t>
+      </w:r>
+    </w:p>
+    <w:p>
+      <w:pPr>
+        <w:shd w:val="clear" w:color="auto" w:fill="1E1E1E"/>
+        <w:spacing w:after="0" w:line="285" w:lineRule="atLeast"/>
+        <w:rPr>
+          <w:rFonts w:ascii="Consolas" w:eastAsia="Times New Roman" w:hAnsi="Consolas" w:cs="Times New Roman"/>
+          <w:color w:val="D4D4D4"/>
+          <w:sz w:val="21"/>
+          <w:szCs w:val="21"/>
+        </w:rPr>
+      </w:pPr>
+      <w:r>
+        <w:rPr>
+          <w:rFonts w:ascii="Consolas" w:eastAsia="Times New Roman" w:hAnsi="Consolas" w:cs="Times New Roman"/>
+          <w:color w:val="D4D4D4"/>
+          <w:sz w:val="21"/>
+          <w:szCs w:val="21"/>
+        </w:rPr>
+        <w:t xml:space="preserve">    </w:t>
+      </w:r>
+      <w:r>
+        <w:rPr>
+          <w:rFonts w:ascii="Consolas" w:eastAsia="Times New Roman" w:hAnsi="Consolas" w:cs="Times New Roman"/>
+          <w:color w:val="9CDCFE"/>
+          <w:sz w:val="21"/>
+          <w:szCs w:val="21"/>
+        </w:rPr>
+        <w:t>transform</w:t>
+      </w:r>
+      <w:r>
+        <w:rPr>
+          <w:rFonts w:ascii="Consolas" w:eastAsia="Times New Roman" w:hAnsi="Consolas" w:cs="Times New Roman"/>
+          <w:color w:val="D4D4D4"/>
+          <w:sz w:val="21"/>
+          <w:szCs w:val="21"/>
+        </w:rPr>
+        <w:t xml:space="preserve">: </w:t>
+      </w:r>
+      <w:r>
+        <w:rPr>
+          <w:rFonts w:ascii="Consolas" w:eastAsia="Times New Roman" w:hAnsi="Consolas" w:cs="Times New Roman"/>
+          <w:color w:val="DCDCAA"/>
+          <w:sz w:val="21"/>
+          <w:szCs w:val="21"/>
+        </w:rPr>
+        <w:t>translate</w:t>
+      </w:r>
+      <w:r>
+        <w:rPr>
+          <w:rFonts w:ascii="Consolas" w:eastAsia="Times New Roman" w:hAnsi="Consolas" w:cs="Times New Roman"/>
+          <w:color w:val="D4D4D4"/>
+          <w:sz w:val="21"/>
+          <w:szCs w:val="21"/>
+        </w:rPr>
+        <w:t>(</w:t>
+      </w:r>
+      <w:r>
+        <w:rPr>
+          <w:rFonts w:ascii="Consolas" w:eastAsia="Times New Roman" w:hAnsi="Consolas" w:cs="Times New Roman"/>
+          <w:color w:val="B5CEA8"/>
+          <w:sz w:val="21"/>
+          <w:szCs w:val="21"/>
+        </w:rPr>
+        <w:t>-50%</w:t>
+      </w:r>
+      <w:r>
+        <w:rPr>
+          <w:rFonts w:ascii="Consolas" w:eastAsia="Times New Roman" w:hAnsi="Consolas" w:cs="Times New Roman"/>
+          <w:color w:val="D4D4D4"/>
+          <w:sz w:val="21"/>
+          <w:szCs w:val="21"/>
+        </w:rPr>
+        <w:t xml:space="preserve">, </w:t>
+      </w:r>
+      <w:r>
+        <w:rPr>
+          <w:rFonts w:ascii="Consolas" w:eastAsia="Times New Roman" w:hAnsi="Consolas" w:cs="Times New Roman"/>
+          <w:color w:val="B5CEA8"/>
+          <w:sz w:val="21"/>
+          <w:szCs w:val="21"/>
+        </w:rPr>
+        <w:t>-50%</w:t>
+      </w:r>
+      <w:r>
+        <w:rPr>
+          <w:rFonts w:ascii="Consolas" w:eastAsia="Times New Roman" w:hAnsi="Consolas" w:cs="Times New Roman"/>
+          <w:color w:val="D4D4D4"/>
+          <w:sz w:val="21"/>
+          <w:szCs w:val="21"/>
+        </w:rPr>
+        <w:t>);</w:t>
+      </w:r>
+    </w:p>
+    <w:p>
+      <w:pPr>
+        <w:shd w:val="clear" w:color="auto" w:fill="1E1E1E"/>
+        <w:spacing w:after="0" w:line="285" w:lineRule="atLeast"/>
+        <w:rPr>
+          <w:rFonts w:ascii="Consolas" w:eastAsia="Times New Roman" w:hAnsi="Consolas" w:cs="Times New Roman"/>
+          <w:color w:val="D4D4D4"/>
+          <w:sz w:val="21"/>
+          <w:szCs w:val="21"/>
+        </w:rPr>
+      </w:pPr>
+      <w:r>
+        <w:rPr>
+          <w:rFonts w:ascii="Consolas" w:eastAsia="Times New Roman" w:hAnsi="Consolas" w:cs="Times New Roman"/>
+          <w:color w:val="D4D4D4"/>
+          <w:sz w:val="21"/>
+          <w:szCs w:val="21"/>
+        </w:rPr>
+        <w:t xml:space="preserve">    </w:t>
+      </w:r>
+      <w:r>
+        <w:rPr>
+          <w:rFonts w:ascii="Consolas" w:eastAsia="Times New Roman" w:hAnsi="Consolas" w:cs="Times New Roman"/>
+          <w:color w:val="9CDCFE"/>
+          <w:sz w:val="21"/>
+          <w:szCs w:val="21"/>
+        </w:rPr>
+        <w:t>cursor</w:t>
+      </w:r>
+      <w:r>
+        <w:rPr>
+          <w:rFonts w:ascii="Consolas" w:eastAsia="Times New Roman" w:hAnsi="Consolas" w:cs="Times New Roman"/>
+          <w:color w:val="D4D4D4"/>
+          <w:sz w:val="21"/>
+          <w:szCs w:val="21"/>
+        </w:rPr>
+        <w:t xml:space="preserve">: </w:t>
+      </w:r>
+      <w:r>
+        <w:rPr>
+          <w:rFonts w:ascii="Consolas" w:eastAsia="Times New Roman" w:hAnsi="Consolas" w:cs="Times New Roman"/>
+          <w:color w:val="CE9178"/>
+          <w:sz w:val="21"/>
+          <w:szCs w:val="21"/>
+        </w:rPr>
+        <w:t>pointer</w:t>
+      </w:r>
+      <w:r>
+        <w:rPr>
+          <w:rFonts w:ascii="Consolas" w:eastAsia="Times New Roman" w:hAnsi="Consolas" w:cs="Times New Roman"/>
+          <w:color w:val="D4D4D4"/>
+          <w:sz w:val="21"/>
+          <w:szCs w:val="21"/>
+        </w:rPr>
+        <w:t>;</w:t>
+      </w:r>
+    </w:p>
+    <w:p>
+      <w:pPr>
+        <w:shd w:val="clear" w:color="auto" w:fill="1E1E1E"/>
+        <w:spacing w:after="0" w:line="285" w:lineRule="atLeast"/>
+        <w:rPr>
+          <w:rFonts w:ascii="Consolas" w:eastAsia="Times New Roman" w:hAnsi="Consolas" w:cs="Times New Roman"/>
+          <w:color w:val="D4D4D4"/>
+          <w:sz w:val="21"/>
+          <w:szCs w:val="21"/>
+        </w:rPr>
+      </w:pPr>
+      <w:r>
+        <w:rPr>
+          <w:rFonts w:ascii="Consolas" w:eastAsia="Times New Roman" w:hAnsi="Consolas" w:cs="Times New Roman"/>
+          <w:color w:val="D4D4D4"/>
+          <w:sz w:val="21"/>
+          <w:szCs w:val="21"/>
+        </w:rPr>
+        <w:t xml:space="preserve">    </w:t>
+      </w:r>
+      <w:r>
+        <w:rPr>
+          <w:rFonts w:ascii="Consolas" w:eastAsia="Times New Roman" w:hAnsi="Consolas" w:cs="Times New Roman"/>
+          <w:color w:val="9CDCFE"/>
+          <w:sz w:val="21"/>
+          <w:szCs w:val="21"/>
+        </w:rPr>
+        <w:t>color</w:t>
+      </w:r>
+      <w:r>
+        <w:rPr>
+          <w:rFonts w:ascii="Consolas" w:eastAsia="Times New Roman" w:hAnsi="Consolas" w:cs="Times New Roman"/>
+          <w:color w:val="D4D4D4"/>
+          <w:sz w:val="21"/>
+          <w:szCs w:val="21"/>
+        </w:rPr>
+        <w:t xml:space="preserve">: </w:t>
+      </w:r>
+      <w:r>
+        <w:rPr>
+          <w:rFonts w:ascii="Consolas" w:eastAsia="Times New Roman" w:hAnsi="Consolas" w:cs="Times New Roman"/>
+          <w:color w:val="CE9178"/>
+          <w:sz w:val="21"/>
+          <w:szCs w:val="21"/>
+        </w:rPr>
+        <w:t>red</w:t>
+      </w:r>
+      <w:r>
+        <w:rPr>
+          <w:rFonts w:ascii="Consolas" w:eastAsia="Times New Roman" w:hAnsi="Consolas" w:cs="Times New Roman"/>
+          <w:color w:val="D4D4D4"/>
+          <w:sz w:val="21"/>
+          <w:szCs w:val="21"/>
+        </w:rPr>
+        <w:t>;</w:t>
+      </w:r>
+    </w:p>
+    <w:p>
+      <w:pPr>
+        <w:shd w:val="clear" w:color="auto" w:fill="1E1E1E"/>
+        <w:spacing w:after="0" w:line="285" w:lineRule="atLeast"/>
+        <w:rPr>
+          <w:rFonts w:ascii="Consolas" w:eastAsia="Times New Roman" w:hAnsi="Consolas" w:cs="Times New Roman"/>
+          <w:color w:val="D4D4D4"/>
+          <w:sz w:val="21"/>
+          <w:szCs w:val="21"/>
+        </w:rPr>
+      </w:pPr>
+      <w:r>
+        <w:rPr>
+          <w:rFonts w:ascii="Consolas" w:eastAsia="Times New Roman" w:hAnsi="Consolas" w:cs="Times New Roman"/>
+          <w:color w:val="D4D4D4"/>
+          <w:sz w:val="21"/>
+          <w:szCs w:val="21"/>
+        </w:rPr>
+        <w:t>}</w:t>
+      </w:r>
+    </w:p>
+    <w:p>
+      <w:pPr>
+        <w:rPr>
+          <w:rFonts w:ascii="Times New Roman" w:hAnsi="Times New Roman" w:cs="Times New Roman"/>
+          <w:sz w:val="28"/>
+          <w:szCs w:val="28"/>
+        </w:rPr>
+      </w:pPr>
+    </w:p>
+    <w:p>
+      <w:pPr>
+        <w:rPr>
+          <w:rFonts w:ascii="Times New Roman" w:hAnsi="Times New Roman" w:cs="Times New Roman"/>
+          <w:sz w:val="28"/>
+          <w:szCs w:val="28"/>
+        </w:rPr>
+      </w:pPr>
+    </w:p>
+    <w:p>
+      <w:pPr>
+        <w:rPr>
+          <w:rFonts w:ascii="Times New Roman" w:hAnsi="Times New Roman" w:cs="Times New Roman"/>
+          <w:sz w:val="28"/>
+          <w:szCs w:val="28"/>
+        </w:rPr>
+      </w:pPr>
+      <w:r>
+        <w:rPr>
+          <w:rFonts w:ascii="Times New Roman" w:hAnsi="Times New Roman" w:cs="Times New Roman"/>
+          <w:sz w:val="28"/>
+          <w:szCs w:val="28"/>
+        </w:rPr>
         <w:t>Hiding Scrollbar but having scrollbar functionality working:</w:t>
       </w:r>
     </w:p>
@@ -8235,6 +10902,7 @@
           <w:sz w:val="21"/>
           <w:szCs w:val="21"/>
         </w:rPr>
+        <w:lastRenderedPageBreak/>
         <w:t xml:space="preserve">    </w:t>
       </w:r>
       <w:r>
@@ -8445,7 +11113,6 @@
           <w:sz w:val="21"/>
           <w:szCs w:val="21"/>
         </w:rPr>
-        <w:lastRenderedPageBreak/>
         <w:t xml:space="preserve">    </w:t>
       </w:r>
       <w:r>

</xml_diff>